<commit_message>
Milestone 3 stuff almost done
</commit_message>
<xml_diff>
--- a/Documents/Railroad Signaling Block Design Tool - Milestone 3.docx
+++ b/Documents/Railroad Signaling Block Design Tool - Milestone 3.docx
@@ -1,6 +1,6 @@
 
 <file path=word/document.xml><?xml version="1.0" encoding="utf-8"?>
-<w:document xmlns:wpc="http://schemas.microsoft.com/office/word/2010/wordprocessingCanvas" xmlns:mc="http://schemas.openxmlformats.org/markup-compatibility/2006" xmlns:o="urn:schemas-microsoft-com:office:office" xmlns:r="http://schemas.openxmlformats.org/officeDocument/2006/relationships" xmlns:m="http://schemas.openxmlformats.org/officeDocument/2006/math" xmlns:v="urn:schemas-microsoft-com:vml" xmlns:wp14="http://schemas.microsoft.com/office/word/2010/wordprocessingDrawing" xmlns:wp="http://schemas.openxmlformats.org/drawingml/2006/wordprocessingDrawing" xmlns:w10="urn:schemas-microsoft-com:office:word" xmlns:w="http://schemas.openxmlformats.org/wordprocessingml/2006/main" xmlns:w14="http://schemas.microsoft.com/office/word/2010/wordml" xmlns:w15="http://schemas.microsoft.com/office/word/2012/wordml" xmlns:wpg="http://schemas.microsoft.com/office/word/2010/wordprocessingGroup" xmlns:wpi="http://schemas.microsoft.com/office/word/2010/wordprocessingInk" xmlns:wne="http://schemas.microsoft.com/office/word/2006/wordml" xmlns:wps="http://schemas.microsoft.com/office/word/2010/wordprocessingShape" mc:Ignorable="w14 w15 wp14">
+<w:document xmlns:ve="http://schemas.openxmlformats.org/markup-compatibility/2006" xmlns:o="urn:schemas-microsoft-com:office:office" xmlns:r="http://schemas.openxmlformats.org/officeDocument/2006/relationships" xmlns:m="http://schemas.openxmlformats.org/officeDocument/2006/math" xmlns:v="urn:schemas-microsoft-com:vml" xmlns:wp="http://schemas.openxmlformats.org/drawingml/2006/wordprocessingDrawing" xmlns:w10="urn:schemas-microsoft-com:office:word" xmlns:w="http://schemas.openxmlformats.org/wordprocessingml/2006/main" xmlns:wne="http://schemas.microsoft.com/office/word/2006/wordml">
   <w:body>
     <w:p>
       <w:pPr>
@@ -147,25 +147,25 @@
     <w:tbl>
       <w:tblPr>
         <w:tblStyle w:val="TableGrid"/>
-        <w:tblW w:w="9877" w:type="dxa"/>
-        <w:tblLook w:val="04A0" w:firstRow="1" w:lastRow="0" w:firstColumn="1" w:lastColumn="0" w:noHBand="0" w:noVBand="1"/>
+        <w:tblW w:w="9919" w:type="dxa"/>
+        <w:tblLook w:val="04A0"/>
       </w:tblPr>
       <w:tblGrid>
-        <w:gridCol w:w="1411"/>
-        <w:gridCol w:w="1411"/>
-        <w:gridCol w:w="1411"/>
-        <w:gridCol w:w="1411"/>
-        <w:gridCol w:w="1411"/>
-        <w:gridCol w:w="1411"/>
-        <w:gridCol w:w="1411"/>
+        <w:gridCol w:w="1549"/>
+        <w:gridCol w:w="1405"/>
+        <w:gridCol w:w="1386"/>
+        <w:gridCol w:w="1407"/>
+        <w:gridCol w:w="1376"/>
+        <w:gridCol w:w="1391"/>
+        <w:gridCol w:w="1405"/>
       </w:tblGrid>
       <w:tr>
         <w:trPr>
-          <w:trHeight w:val="1271"/>
+          <w:trHeight w:val="701"/>
         </w:trPr>
         <w:tc>
           <w:tcPr>
-            <w:tcW w:w="1411" w:type="dxa"/>
+            <w:tcW w:w="1417" w:type="dxa"/>
           </w:tcPr>
           <w:p>
             <w:pPr>
@@ -178,7 +178,7 @@
         </w:tc>
         <w:tc>
           <w:tcPr>
-            <w:tcW w:w="1411" w:type="dxa"/>
+            <w:tcW w:w="1417" w:type="dxa"/>
           </w:tcPr>
           <w:p>
             <w:pPr>
@@ -191,7 +191,7 @@
         </w:tc>
         <w:tc>
           <w:tcPr>
-            <w:tcW w:w="1411" w:type="dxa"/>
+            <w:tcW w:w="1417" w:type="dxa"/>
           </w:tcPr>
           <w:p>
             <w:pPr>
@@ -204,7 +204,7 @@
         </w:tc>
         <w:tc>
           <w:tcPr>
-            <w:tcW w:w="1411" w:type="dxa"/>
+            <w:tcW w:w="1417" w:type="dxa"/>
           </w:tcPr>
           <w:p>
             <w:pPr>
@@ -217,7 +217,7 @@
         </w:tc>
         <w:tc>
           <w:tcPr>
-            <w:tcW w:w="1411" w:type="dxa"/>
+            <w:tcW w:w="1417" w:type="dxa"/>
           </w:tcPr>
           <w:p>
             <w:pPr>
@@ -230,7 +230,7 @@
         </w:tc>
         <w:tc>
           <w:tcPr>
-            <w:tcW w:w="1411" w:type="dxa"/>
+            <w:tcW w:w="1417" w:type="dxa"/>
           </w:tcPr>
           <w:p>
             <w:pPr>
@@ -243,7 +243,7 @@
         </w:tc>
         <w:tc>
           <w:tcPr>
-            <w:tcW w:w="1411" w:type="dxa"/>
+            <w:tcW w:w="1417" w:type="dxa"/>
           </w:tcPr>
           <w:p>
             <w:pPr>
@@ -257,81 +257,93 @@
       </w:tr>
       <w:tr>
         <w:trPr>
-          <w:trHeight w:val="636"/>
+          <w:trHeight w:val="652"/>
         </w:trPr>
         <w:tc>
           <w:tcPr>
-            <w:tcW w:w="1411" w:type="dxa"/>
-          </w:tcPr>
-          <w:p>
-            <w:pPr>
-              <w:pStyle w:val="NoSpacing"/>
-            </w:pPr>
-          </w:p>
-        </w:tc>
-        <w:tc>
-          <w:tcPr>
-            <w:tcW w:w="1411" w:type="dxa"/>
-          </w:tcPr>
-          <w:p>
-            <w:pPr>
-              <w:pStyle w:val="NoSpacing"/>
-              <w:jc w:val="center"/>
-            </w:pPr>
-          </w:p>
-        </w:tc>
-        <w:tc>
-          <w:tcPr>
-            <w:tcW w:w="1411" w:type="dxa"/>
-          </w:tcPr>
-          <w:p>
-            <w:pPr>
-              <w:pStyle w:val="NoSpacing"/>
-              <w:jc w:val="center"/>
-            </w:pPr>
-          </w:p>
-        </w:tc>
-        <w:tc>
-          <w:tcPr>
-            <w:tcW w:w="1411" w:type="dxa"/>
-          </w:tcPr>
-          <w:p>
-            <w:pPr>
-              <w:pStyle w:val="NoSpacing"/>
-              <w:jc w:val="center"/>
-            </w:pPr>
-          </w:p>
-        </w:tc>
-        <w:tc>
-          <w:tcPr>
-            <w:tcW w:w="1411" w:type="dxa"/>
-          </w:tcPr>
-          <w:p>
-            <w:pPr>
-              <w:pStyle w:val="NoSpacing"/>
-              <w:jc w:val="center"/>
-            </w:pPr>
-          </w:p>
-        </w:tc>
-        <w:tc>
-          <w:tcPr>
-            <w:tcW w:w="1411" w:type="dxa"/>
-          </w:tcPr>
-          <w:p>
-            <w:pPr>
-              <w:pStyle w:val="NoSpacing"/>
-              <w:jc w:val="center"/>
-            </w:pPr>
-          </w:p>
-        </w:tc>
-        <w:tc>
-          <w:tcPr>
-            <w:tcW w:w="1411" w:type="dxa"/>
-          </w:tcPr>
-          <w:p>
-            <w:pPr>
-              <w:jc w:val="center"/>
-            </w:pPr>
+            <w:tcW w:w="1417" w:type="dxa"/>
+          </w:tcPr>
+          <w:p>
+            <w:pPr>
+              <w:pStyle w:val="NoSpacing"/>
+            </w:pPr>
+            <w:r>
+              <w:t>Create the user forms</w:t>
+            </w:r>
+          </w:p>
+        </w:tc>
+        <w:tc>
+          <w:tcPr>
+            <w:tcW w:w="1417" w:type="dxa"/>
+          </w:tcPr>
+          <w:p>
+            <w:pPr>
+              <w:pStyle w:val="NoSpacing"/>
+              <w:jc w:val="center"/>
+            </w:pPr>
+            <w:r>
+              <w:t>70%</w:t>
+            </w:r>
+          </w:p>
+        </w:tc>
+        <w:tc>
+          <w:tcPr>
+            <w:tcW w:w="1417" w:type="dxa"/>
+          </w:tcPr>
+          <w:p>
+            <w:pPr>
+              <w:pStyle w:val="NoSpacing"/>
+              <w:jc w:val="center"/>
+            </w:pPr>
+          </w:p>
+        </w:tc>
+        <w:tc>
+          <w:tcPr>
+            <w:tcW w:w="1417" w:type="dxa"/>
+          </w:tcPr>
+          <w:p>
+            <w:pPr>
+              <w:pStyle w:val="NoSpacing"/>
+              <w:jc w:val="center"/>
+            </w:pPr>
+          </w:p>
+        </w:tc>
+        <w:tc>
+          <w:tcPr>
+            <w:tcW w:w="1417" w:type="dxa"/>
+          </w:tcPr>
+          <w:p>
+            <w:pPr>
+              <w:pStyle w:val="NoSpacing"/>
+              <w:jc w:val="center"/>
+            </w:pPr>
+            <w:r>
+              <w:t>70%</w:t>
+            </w:r>
+          </w:p>
+        </w:tc>
+        <w:tc>
+          <w:tcPr>
+            <w:tcW w:w="1417" w:type="dxa"/>
+          </w:tcPr>
+          <w:p>
+            <w:pPr>
+              <w:pStyle w:val="NoSpacing"/>
+              <w:jc w:val="center"/>
+            </w:pPr>
+          </w:p>
+        </w:tc>
+        <w:tc>
+          <w:tcPr>
+            <w:tcW w:w="1417" w:type="dxa"/>
+          </w:tcPr>
+          <w:p>
+            <w:pPr>
+              <w:jc w:val="center"/>
+            </w:pPr>
+            <w:r>
+              <w:t>Implement GE’s UI Template</w:t>
+            </w:r>
             <w:r>
               <w:t xml:space="preserve"> </w:t>
             </w:r>
@@ -340,76 +352,85 @@
       </w:tr>
       <w:tr>
         <w:trPr>
-          <w:trHeight w:val="600"/>
+          <w:trHeight w:val="71"/>
         </w:trPr>
         <w:tc>
           <w:tcPr>
-            <w:tcW w:w="1411" w:type="dxa"/>
-          </w:tcPr>
-          <w:p>
-            <w:pPr>
-              <w:pStyle w:val="NoSpacing"/>
-            </w:pPr>
-          </w:p>
-        </w:tc>
-        <w:tc>
-          <w:tcPr>
-            <w:tcW w:w="1411" w:type="dxa"/>
-          </w:tcPr>
-          <w:p>
-            <w:pPr>
-              <w:pStyle w:val="NoSpacing"/>
-              <w:jc w:val="center"/>
-            </w:pPr>
-          </w:p>
-        </w:tc>
-        <w:tc>
-          <w:tcPr>
-            <w:tcW w:w="1411" w:type="dxa"/>
-          </w:tcPr>
-          <w:p>
-            <w:pPr>
-              <w:pStyle w:val="NoSpacing"/>
-              <w:jc w:val="center"/>
-            </w:pPr>
-          </w:p>
-        </w:tc>
-        <w:tc>
-          <w:tcPr>
-            <w:tcW w:w="1411" w:type="dxa"/>
-          </w:tcPr>
-          <w:p>
-            <w:pPr>
-              <w:pStyle w:val="NoSpacing"/>
-              <w:jc w:val="center"/>
-            </w:pPr>
-          </w:p>
-        </w:tc>
-        <w:tc>
-          <w:tcPr>
-            <w:tcW w:w="1411" w:type="dxa"/>
-          </w:tcPr>
-          <w:p>
-            <w:pPr>
-              <w:pStyle w:val="NoSpacing"/>
-              <w:jc w:val="center"/>
-            </w:pPr>
-          </w:p>
-        </w:tc>
-        <w:tc>
-          <w:tcPr>
-            <w:tcW w:w="1411" w:type="dxa"/>
-          </w:tcPr>
-          <w:p>
-            <w:pPr>
-              <w:pStyle w:val="NoSpacing"/>
-              <w:jc w:val="center"/>
-            </w:pPr>
-          </w:p>
-        </w:tc>
-        <w:tc>
-          <w:tcPr>
-            <w:tcW w:w="1411" w:type="dxa"/>
+            <w:tcW w:w="1417" w:type="dxa"/>
+          </w:tcPr>
+          <w:p>
+            <w:pPr>
+              <w:pStyle w:val="NoSpacing"/>
+            </w:pPr>
+            <w:r>
+              <w:t>Finish the algorithms</w:t>
+            </w:r>
+          </w:p>
+        </w:tc>
+        <w:tc>
+          <w:tcPr>
+            <w:tcW w:w="1417" w:type="dxa"/>
+          </w:tcPr>
+          <w:p>
+            <w:pPr>
+              <w:pStyle w:val="NoSpacing"/>
+              <w:jc w:val="center"/>
+            </w:pPr>
+            <w:r>
+              <w:t>100%</w:t>
+            </w:r>
+          </w:p>
+        </w:tc>
+        <w:tc>
+          <w:tcPr>
+            <w:tcW w:w="1417" w:type="dxa"/>
+          </w:tcPr>
+          <w:p>
+            <w:pPr>
+              <w:pStyle w:val="NoSpacing"/>
+              <w:jc w:val="center"/>
+            </w:pPr>
+            <w:r>
+              <w:t>100%</w:t>
+            </w:r>
+          </w:p>
+        </w:tc>
+        <w:tc>
+          <w:tcPr>
+            <w:tcW w:w="1417" w:type="dxa"/>
+          </w:tcPr>
+          <w:p>
+            <w:pPr>
+              <w:pStyle w:val="NoSpacing"/>
+              <w:jc w:val="center"/>
+            </w:pPr>
+          </w:p>
+        </w:tc>
+        <w:tc>
+          <w:tcPr>
+            <w:tcW w:w="1417" w:type="dxa"/>
+          </w:tcPr>
+          <w:p>
+            <w:pPr>
+              <w:pStyle w:val="NoSpacing"/>
+              <w:jc w:val="center"/>
+            </w:pPr>
+          </w:p>
+        </w:tc>
+        <w:tc>
+          <w:tcPr>
+            <w:tcW w:w="1417" w:type="dxa"/>
+          </w:tcPr>
+          <w:p>
+            <w:pPr>
+              <w:pStyle w:val="NoSpacing"/>
+              <w:jc w:val="center"/>
+            </w:pPr>
+          </w:p>
+        </w:tc>
+        <w:tc>
+          <w:tcPr>
+            <w:tcW w:w="1417" w:type="dxa"/>
           </w:tcPr>
           <w:p>
             <w:pPr>
@@ -417,6 +438,276 @@
             </w:pPr>
             <w:r>
               <w:t xml:space="preserve"> </w:t>
+            </w:r>
+          </w:p>
+        </w:tc>
+      </w:tr>
+      <w:tr>
+        <w:trPr>
+          <w:trHeight w:val="71"/>
+        </w:trPr>
+        <w:tc>
+          <w:tcPr>
+            <w:tcW w:w="1417" w:type="dxa"/>
+          </w:tcPr>
+          <w:p>
+            <w:pPr>
+              <w:pStyle w:val="NoSpacing"/>
+            </w:pPr>
+            <w:r>
+              <w:t>Query the database</w:t>
+            </w:r>
+          </w:p>
+        </w:tc>
+        <w:tc>
+          <w:tcPr>
+            <w:tcW w:w="1417" w:type="dxa"/>
+          </w:tcPr>
+          <w:p>
+            <w:pPr>
+              <w:pStyle w:val="NoSpacing"/>
+              <w:jc w:val="center"/>
+            </w:pPr>
+            <w:r>
+              <w:t>100%</w:t>
+            </w:r>
+          </w:p>
+        </w:tc>
+        <w:tc>
+          <w:tcPr>
+            <w:tcW w:w="1417" w:type="dxa"/>
+          </w:tcPr>
+          <w:p>
+            <w:pPr>
+              <w:pStyle w:val="NoSpacing"/>
+              <w:jc w:val="center"/>
+            </w:pPr>
+          </w:p>
+        </w:tc>
+        <w:tc>
+          <w:tcPr>
+            <w:tcW w:w="1417" w:type="dxa"/>
+          </w:tcPr>
+          <w:p>
+            <w:pPr>
+              <w:pStyle w:val="NoSpacing"/>
+              <w:jc w:val="center"/>
+            </w:pPr>
+            <w:r>
+              <w:t>100%</w:t>
+            </w:r>
+          </w:p>
+        </w:tc>
+        <w:tc>
+          <w:tcPr>
+            <w:tcW w:w="1417" w:type="dxa"/>
+          </w:tcPr>
+          <w:p>
+            <w:pPr>
+              <w:pStyle w:val="NoSpacing"/>
+              <w:jc w:val="center"/>
+            </w:pPr>
+          </w:p>
+        </w:tc>
+        <w:tc>
+          <w:tcPr>
+            <w:tcW w:w="1417" w:type="dxa"/>
+          </w:tcPr>
+          <w:p>
+            <w:pPr>
+              <w:pStyle w:val="NoSpacing"/>
+              <w:jc w:val="center"/>
+            </w:pPr>
+          </w:p>
+        </w:tc>
+        <w:tc>
+          <w:tcPr>
+            <w:tcW w:w="1417" w:type="dxa"/>
+          </w:tcPr>
+          <w:p>
+            <w:pPr>
+              <w:jc w:val="center"/>
+            </w:pPr>
+          </w:p>
+        </w:tc>
+      </w:tr>
+      <w:tr>
+        <w:trPr>
+          <w:trHeight w:val="71"/>
+        </w:trPr>
+        <w:tc>
+          <w:tcPr>
+            <w:tcW w:w="1417" w:type="dxa"/>
+          </w:tcPr>
+          <w:p>
+            <w:pPr>
+              <w:pStyle w:val="NoSpacing"/>
+            </w:pPr>
+            <w:r>
+              <w:t>Look into multithreading</w:t>
+            </w:r>
+          </w:p>
+        </w:tc>
+        <w:tc>
+          <w:tcPr>
+            <w:tcW w:w="1417" w:type="dxa"/>
+          </w:tcPr>
+          <w:p>
+            <w:pPr>
+              <w:pStyle w:val="NoSpacing"/>
+              <w:jc w:val="center"/>
+            </w:pPr>
+            <w:r>
+              <w:t>85%</w:t>
+            </w:r>
+          </w:p>
+        </w:tc>
+        <w:tc>
+          <w:tcPr>
+            <w:tcW w:w="1417" w:type="dxa"/>
+          </w:tcPr>
+          <w:p>
+            <w:pPr>
+              <w:pStyle w:val="NoSpacing"/>
+              <w:jc w:val="center"/>
+            </w:pPr>
+          </w:p>
+        </w:tc>
+        <w:tc>
+          <w:tcPr>
+            <w:tcW w:w="1417" w:type="dxa"/>
+          </w:tcPr>
+          <w:p>
+            <w:pPr>
+              <w:pStyle w:val="NoSpacing"/>
+              <w:jc w:val="center"/>
+            </w:pPr>
+          </w:p>
+        </w:tc>
+        <w:tc>
+          <w:tcPr>
+            <w:tcW w:w="1417" w:type="dxa"/>
+          </w:tcPr>
+          <w:p>
+            <w:pPr>
+              <w:pStyle w:val="NoSpacing"/>
+              <w:jc w:val="center"/>
+            </w:pPr>
+            <w:r>
+              <w:t>30%</w:t>
+            </w:r>
+          </w:p>
+        </w:tc>
+        <w:tc>
+          <w:tcPr>
+            <w:tcW w:w="1417" w:type="dxa"/>
+          </w:tcPr>
+          <w:p>
+            <w:pPr>
+              <w:pStyle w:val="NoSpacing"/>
+              <w:jc w:val="center"/>
+            </w:pPr>
+          </w:p>
+        </w:tc>
+        <w:tc>
+          <w:tcPr>
+            <w:tcW w:w="1417" w:type="dxa"/>
+          </w:tcPr>
+          <w:p>
+            <w:pPr>
+              <w:jc w:val="center"/>
+            </w:pPr>
+          </w:p>
+        </w:tc>
+      </w:tr>
+      <w:tr>
+        <w:trPr>
+          <w:trHeight w:val="71"/>
+        </w:trPr>
+        <w:tc>
+          <w:tcPr>
+            <w:tcW w:w="1417" w:type="dxa"/>
+          </w:tcPr>
+          <w:p>
+            <w:pPr>
+              <w:pStyle w:val="NoSpacing"/>
+            </w:pPr>
+            <w:r>
+              <w:t>Implement Excel Parser</w:t>
+            </w:r>
+          </w:p>
+        </w:tc>
+        <w:tc>
+          <w:tcPr>
+            <w:tcW w:w="1417" w:type="dxa"/>
+          </w:tcPr>
+          <w:p>
+            <w:pPr>
+              <w:pStyle w:val="NoSpacing"/>
+              <w:jc w:val="center"/>
+            </w:pPr>
+            <w:r>
+              <w:t>100%</w:t>
+            </w:r>
+          </w:p>
+        </w:tc>
+        <w:tc>
+          <w:tcPr>
+            <w:tcW w:w="1417" w:type="dxa"/>
+          </w:tcPr>
+          <w:p>
+            <w:pPr>
+              <w:pStyle w:val="NoSpacing"/>
+              <w:jc w:val="center"/>
+            </w:pPr>
+          </w:p>
+        </w:tc>
+        <w:tc>
+          <w:tcPr>
+            <w:tcW w:w="1417" w:type="dxa"/>
+          </w:tcPr>
+          <w:p>
+            <w:pPr>
+              <w:pStyle w:val="NoSpacing"/>
+              <w:jc w:val="center"/>
+            </w:pPr>
+          </w:p>
+        </w:tc>
+        <w:tc>
+          <w:tcPr>
+            <w:tcW w:w="1417" w:type="dxa"/>
+          </w:tcPr>
+          <w:p>
+            <w:pPr>
+              <w:pStyle w:val="NoSpacing"/>
+              <w:jc w:val="center"/>
+            </w:pPr>
+          </w:p>
+        </w:tc>
+        <w:tc>
+          <w:tcPr>
+            <w:tcW w:w="1417" w:type="dxa"/>
+          </w:tcPr>
+          <w:p>
+            <w:pPr>
+              <w:pStyle w:val="NoSpacing"/>
+              <w:jc w:val="center"/>
+            </w:pPr>
+            <w:r>
+              <w:t>100%</w:t>
+            </w:r>
+          </w:p>
+        </w:tc>
+        <w:tc>
+          <w:tcPr>
+            <w:tcW w:w="1417" w:type="dxa"/>
+          </w:tcPr>
+          <w:p>
+            <w:pPr>
+              <w:jc w:val="center"/>
+            </w:pPr>
+            <w:r>
+              <w:t>Implement Semaphore</w:t>
             </w:r>
           </w:p>
         </w:tc>
@@ -458,6 +749,107 @@
       </w:r>
     </w:p>
     <w:p>
+      <w:r>
+        <w:rPr>
+          <w:u w:val="single"/>
+        </w:rPr>
+        <w:t>Create the user forms:</w:t>
+      </w:r>
+      <w:r>
+        <w:t xml:space="preserve"> Currently, we are working on taking our initial demo UI design and </w:t>
+      </w:r>
+      <w:r>
+        <w:t xml:space="preserve">altering it to resemble the UI design template provided to us by GE. Upon initial review, our demo design was a very close match to what GE had in its examples. We are 70% done with the alterations of the portions that were not a match. </w:t>
+      </w:r>
+    </w:p>
+    <w:p>
+      <w:r>
+        <w:rPr>
+          <w:u w:val="single"/>
+        </w:rPr>
+        <w:t>Finish the algorithms:</w:t>
+      </w:r>
+      <w:r>
+        <w:rPr>
+          <w:u w:val="single"/>
+        </w:rPr>
+        <w:t xml:space="preserve"> </w:t>
+      </w:r>
+      <w:r>
+        <w:t xml:space="preserve">For Phase 1 of this project, GE has instructed us to only implement the Safe Breaking Distance. The algorithm designed to perform this calculation has been implemented and </w:t>
+      </w:r>
+      <w:r>
+        <w:lastRenderedPageBreak/>
+        <w:t>accepted by GE. It is currently used to calculate the SBD of a given track segment and store it in the corresponding Track Segment object</w:t>
+      </w:r>
+    </w:p>
+    <w:p>
+      <w:r>
+        <w:rPr>
+          <w:u w:val="single"/>
+        </w:rPr>
+        <w:t>Query the database:</w:t>
+      </w:r>
+      <w:r>
+        <w:rPr>
+          <w:u w:val="single"/>
+        </w:rPr>
+        <w:t xml:space="preserve"> </w:t>
+      </w:r>
+      <w:r>
+        <w:t>The insert statements for the database have been implemented. Upon initial launch, the user can select to load file from Excel. The program then sends the Excel file to the Excel Parser that we created. After parsing the relevant information, the information is then stored in the database using the insert statements for further use.</w:t>
+      </w:r>
+    </w:p>
+    <w:p>
+      <w:r>
+        <w:rPr>
+          <w:u w:val="single"/>
+        </w:rPr>
+        <w:t>Look into multithreading:</w:t>
+      </w:r>
+      <w:r>
+        <w:rPr>
+          <w:u w:val="single"/>
+        </w:rPr>
+        <w:t xml:space="preserve"> </w:t>
+      </w:r>
+      <w:r>
+        <w:t>We currently have the Excel parsing occurring in a separate thread so as not to stop the entire program while waiting for the parser to finish. We are 85% complete due to the fact that we still need to implement a Semaphore in order to prevent the user from trying to access the data before it is finished being parsed</w:t>
+      </w:r>
+    </w:p>
+    <w:p>
+      <w:pPr>
+        <w:pStyle w:val="NoSpacing"/>
+        <w:rPr>
+          <w:b/>
+        </w:rPr>
+      </w:pPr>
+      <w:r>
+        <w:rPr>
+          <w:u w:val="single"/>
+        </w:rPr>
+        <w:t>Implement Excel Parser:</w:t>
+      </w:r>
+      <w:r>
+        <w:rPr>
+          <w:u w:val="single"/>
+        </w:rPr>
+        <w:t xml:space="preserve"> </w:t>
+      </w:r>
+      <w:r>
+        <w:t xml:space="preserve">For Phase 1 of the project, GE instructed us to only concern ourselves with receiving an Excel file as input to the tool. What we agreed upon was that the Excel file would be sent to an implemented parser that extracts the relevant information and stores it directly in the database. </w:t>
+      </w:r>
+    </w:p>
+    <w:p>
+      <w:pPr>
+        <w:pStyle w:val="NoSpacing"/>
+        <w:rPr>
+          <w:b/>
+          <w:u w:val="single"/>
+        </w:rPr>
+      </w:pPr>
+    </w:p>
+    <w:p>
       <w:pPr>
         <w:pStyle w:val="NoSpacing"/>
         <w:jc w:val="center"/>
@@ -486,23 +878,19 @@
           <w:u w:val="single"/>
         </w:rPr>
       </w:pPr>
+      <w:r>
+        <w:rPr>
+          <w:b/>
+          <w:u w:val="single"/>
+        </w:rPr>
+        <w:t>Summary of Contribution of Each Team Member</w:t>
+      </w:r>
     </w:p>
     <w:p>
       <w:pPr>
         <w:pStyle w:val="NoSpacing"/>
         <w:jc w:val="center"/>
-        <w:rPr>
-          <w:b/>
-          <w:u w:val="single"/>
-        </w:rPr>
-      </w:pPr>
-      <w:r>
-        <w:rPr>
-          <w:b/>
-          <w:u w:val="single"/>
-        </w:rPr>
-        <w:t>Summary of Contribution of Each Team Member</w:t>
-      </w:r>
+      </w:pPr>
     </w:p>
     <w:p>
       <w:pPr>
@@ -513,34 +901,162 @@
     <w:p>
       <w:pPr>
         <w:pStyle w:val="NoSpacing"/>
+      </w:pPr>
+      <w:r>
+        <w:rPr>
+          <w:u w:val="single"/>
+        </w:rPr>
+        <w:t>Ken:</w:t>
+      </w:r>
+      <w:r>
+        <w:t xml:space="preserve"> </w:t>
+      </w:r>
+      <w:r>
+        <w:t>For this milestone, I completed the Safe Braking Distance Algorithm. I ensured that when my function is called from the Track Segment class, it returns the proper value to be stored in the Track Layout object. I also added assert statements to ensure the function never returns a negative value (That would be impossible).</w:t>
+      </w:r>
+    </w:p>
+    <w:p>
+      <w:pPr>
+        <w:pStyle w:val="NoSpacing"/>
+      </w:pPr>
+    </w:p>
+    <w:p>
+      <w:pPr>
+        <w:rPr>
+          <w:u w:val="single"/>
+        </w:rPr>
+      </w:pPr>
+      <w:r>
+        <w:rPr>
+          <w:u w:val="single"/>
+        </w:rPr>
+        <w:t>Chris:</w:t>
+      </w:r>
+      <w:r>
+        <w:rPr>
+          <w:u w:val="single"/>
+        </w:rPr>
+        <w:t xml:space="preserve"> </w:t>
+      </w:r>
+    </w:p>
+    <w:p>
+      <w:r>
+        <w:rPr>
+          <w:u w:val="single"/>
+        </w:rPr>
+        <w:t>Chad:</w:t>
+      </w:r>
+      <w:r>
+        <w:t xml:space="preserve"> </w:t>
+      </w:r>
+      <w:r>
+        <w:t xml:space="preserve"> </w:t>
+      </w:r>
+    </w:p>
+    <w:p>
+      <w:pPr>
+        <w:pStyle w:val="NoSpacing"/>
+        <w:rPr>
+          <w:b/>
+          <w:u w:val="single"/>
+        </w:rPr>
+      </w:pPr>
+      <w:r>
+        <w:rPr>
+          <w:u w:val="single"/>
+        </w:rPr>
+        <w:t>Zach:</w:t>
+      </w:r>
+      <w:r>
+        <w:t xml:space="preserve"> </w:t>
+      </w:r>
+      <w:r>
+        <w:t xml:space="preserve"> </w:t>
+      </w:r>
+    </w:p>
+    <w:p>
+      <w:pPr>
+        <w:pStyle w:val="NoSpacing"/>
         <w:jc w:val="center"/>
-      </w:pPr>
-    </w:p>
-    <w:p>
-      <w:pPr>
-        <w:pStyle w:val="NoSpacing"/>
-      </w:pPr>
-      <w:r>
-        <w:rPr>
-          <w:u w:val="single"/>
-        </w:rPr>
-        <w:t>Ken:</w:t>
-      </w:r>
-      <w:r>
+        <w:rPr>
+          <w:b/>
+          <w:u w:val="single"/>
+        </w:rPr>
+      </w:pPr>
+    </w:p>
+    <w:p>
+      <w:pPr>
+        <w:pStyle w:val="NoSpacing"/>
+        <w:jc w:val="center"/>
+        <w:rPr>
+          <w:b/>
+          <w:u w:val="single"/>
+        </w:rPr>
+      </w:pPr>
+    </w:p>
+    <w:p>
+      <w:pPr>
+        <w:pStyle w:val="NoSpacing"/>
+        <w:jc w:val="center"/>
+      </w:pPr>
+      <w:r>
+        <w:br/>
+      </w:r>
+    </w:p>
+    <w:p/>
+    <w:p>
+      <w:pPr>
+        <w:jc w:val="center"/>
+        <w:rPr>
+          <w:b/>
+          <w:u w:val="single"/>
+        </w:rPr>
+      </w:pPr>
+      <w:r>
+        <w:rPr>
+          <w:b/>
+          <w:u w:val="single"/>
+        </w:rPr>
+        <w:t xml:space="preserve">Summary of Milestone </w:t>
+      </w:r>
+      <w:r>
+        <w:rPr>
+          <w:b/>
+          <w:u w:val="single"/>
+        </w:rPr>
+        <w:t>3</w:t>
+      </w:r>
+      <w:r>
+        <w:rPr>
+          <w:b/>
+          <w:u w:val="single"/>
+        </w:rPr>
+        <w:t xml:space="preserve"> Tasks</w:t>
+      </w:r>
+    </w:p>
+    <w:p>
+      <w:r>
+        <w:rPr>
+          <w:u w:val="single"/>
+        </w:rPr>
+        <w:t>Create the user forms:</w:t>
+      </w:r>
+      <w:r>
+        <w:rPr>
+          <w:u w:val="single"/>
+        </w:rPr>
         <w:t xml:space="preserve"> </w:t>
       </w:r>
-    </w:p>
-    <w:p>
-      <w:pPr>
-        <w:rPr>
-          <w:u w:val="single"/>
-        </w:rPr>
-      </w:pPr>
-      <w:r>
-        <w:rPr>
-          <w:u w:val="single"/>
-        </w:rPr>
-        <w:t>Chris:</w:t>
+      <w:r>
+        <w:t>It took GE a significant amount of time to come up with an official document displaying their expectations as far as the UI is concerned. Fortunately, once we did receive the documentation, which was on April 14, 2014, we found that it was not too different from the demo UI that we had created.</w:t>
+      </w:r>
+    </w:p>
+    <w:p>
+      <w:r>
+        <w:rPr>
+          <w:u w:val="single"/>
+        </w:rPr>
+        <w:t>Finish the algorithms:</w:t>
       </w:r>
       <w:r>
         <w:rPr>
@@ -548,101 +1064,68 @@
         </w:rPr>
         <w:t xml:space="preserve"> </w:t>
       </w:r>
-    </w:p>
-    <w:p>
-      <w:r>
-        <w:rPr>
-          <w:u w:val="single"/>
-        </w:rPr>
-        <w:t>Chad:</w:t>
-      </w:r>
-      <w:r>
+      <w:r>
+        <w:t xml:space="preserve">Initial thoughts from the team were that only implementing Safe Breaking Distance in Phase 1 as opposed to at least one or two </w:t>
+      </w:r>
+      <w:r>
+        <w:t>other calculations</w:t>
+      </w:r>
+      <w:r>
+        <w:t xml:space="preserve"> wasn’t optimal. </w:t>
+      </w:r>
+      <w:r>
+        <w:t xml:space="preserve">GE reassured us </w:t>
+      </w:r>
+      <w:r>
+        <w:lastRenderedPageBreak/>
+        <w:t xml:space="preserve">that the other four calculations are rather simple and easy to implement. For Phase 1, they really want a working, demonstrable product that can be field tested on engineers who would then provide feedback. </w:t>
+      </w:r>
+    </w:p>
+    <w:p>
+      <w:pPr>
+        <w:rPr>
+          <w:u w:val="single"/>
+        </w:rPr>
+      </w:pPr>
+      <w:r>
+        <w:rPr>
+          <w:u w:val="single"/>
+        </w:rPr>
+        <w:t>Query the database:</w:t>
+      </w:r>
+    </w:p>
+    <w:p>
+      <w:r>
+        <w:rPr>
+          <w:u w:val="single"/>
+        </w:rPr>
+        <w:t>Look into multithreading:</w:t>
+      </w:r>
+      <w:r>
+        <w:rPr>
+          <w:u w:val="single"/>
+        </w:rPr>
         <w:t xml:space="preserve"> </w:t>
       </w:r>
       <w:r>
+        <w:t xml:space="preserve">After initial testing of the Excel Parser, we realized that it took approximately 5-10 seconds to parse all relevant information out of the given sample file. We didn’t want this to hold the user up from conducting other tasks not pertinent to the information being parsed. We decided to create a thread that the parser would run in thus allowing the user to not have to wait. We are currently working on a semaphore implementation in order to ensure that the user does not try to access the data before it is parsed. </w:t>
+      </w:r>
+    </w:p>
+    <w:p>
+      <w:r>
+        <w:rPr>
+          <w:u w:val="single"/>
+        </w:rPr>
+        <w:t>Implement Excel Parser:</w:t>
+      </w:r>
+      <w:r>
+        <w:rPr>
+          <w:u w:val="single"/>
+        </w:rPr>
         <w:t xml:space="preserve"> </w:t>
       </w:r>
-    </w:p>
-    <w:p>
-      <w:pPr>
-        <w:pStyle w:val="NoSpacing"/>
-      </w:pPr>
-    </w:p>
-    <w:p>
-      <w:pPr>
-        <w:pStyle w:val="NoSpacing"/>
-        <w:rPr>
-          <w:b/>
-          <w:u w:val="single"/>
-        </w:rPr>
-      </w:pPr>
-      <w:r>
-        <w:rPr>
-          <w:u w:val="single"/>
-        </w:rPr>
-        <w:t>Zach:</w:t>
-      </w:r>
-      <w:r>
-        <w:t xml:space="preserve"> </w:t>
-      </w:r>
-      <w:r>
-        <w:t xml:space="preserve"> </w:t>
-      </w:r>
-    </w:p>
-    <w:p>
-      <w:pPr>
-        <w:pStyle w:val="NoSpacing"/>
-        <w:jc w:val="center"/>
-        <w:rPr>
-          <w:b/>
-          <w:u w:val="single"/>
-        </w:rPr>
-      </w:pPr>
-    </w:p>
-    <w:p>
-      <w:pPr>
-        <w:pStyle w:val="NoSpacing"/>
-        <w:jc w:val="center"/>
-        <w:rPr>
-          <w:b/>
-          <w:u w:val="single"/>
-        </w:rPr>
-      </w:pPr>
-    </w:p>
-    <w:p>
-      <w:pPr>
-        <w:pStyle w:val="NoSpacing"/>
-        <w:jc w:val="center"/>
-      </w:pPr>
-      <w:r>
-        <w:br/>
-      </w:r>
-    </w:p>
-    <w:p/>
-    <w:p>
-      <w:pPr>
-        <w:jc w:val="center"/>
-      </w:pPr>
-      <w:r>
-        <w:rPr>
-          <w:b/>
-          <w:u w:val="single"/>
-        </w:rPr>
-        <w:t xml:space="preserve">Summary of Milestone </w:t>
-      </w:r>
-      <w:r>
-        <w:rPr>
-          <w:b/>
-          <w:u w:val="single"/>
-        </w:rPr>
-        <w:t>3</w:t>
-      </w:r>
-      <w:r>
-        <w:rPr>
-          <w:b/>
-          <w:u w:val="single"/>
-        </w:rPr>
-        <w:t xml:space="preserve"> Tasks</w:t>
+      <w:r>
+        <w:t xml:space="preserve">GE informed us that they want the information to be parsed from a Microsoft Excel formatted file. They also informed us that, for right now, we can assume that the file layout will always be the same. We developed an Excel Parser that will take the file as input and pull out all relevant information and store it both in the database and create a Track Segment object out of it. </w:t>
       </w:r>
     </w:p>
     <w:p/>
@@ -691,13 +1174,52 @@
       <w:r>
         <w:t xml:space="preserve"> </w:t>
       </w:r>
+      <w:r>
+        <w:t>Finish altering UI to match GE’s design template</w:t>
+      </w:r>
+    </w:p>
+    <w:p>
+      <w:pPr>
+        <w:pStyle w:val="ListParagraph"/>
+        <w:numPr>
+          <w:ilvl w:val="0"/>
+          <w:numId w:val="2"/>
+        </w:numPr>
+      </w:pPr>
+      <w:r>
+        <w:t xml:space="preserve"> Broad testing to ensure basic functionality</w:t>
+      </w:r>
+    </w:p>
+    <w:p>
+      <w:pPr>
+        <w:pStyle w:val="ListParagraph"/>
+        <w:numPr>
+          <w:ilvl w:val="0"/>
+          <w:numId w:val="2"/>
+        </w:numPr>
+      </w:pPr>
+      <w:r>
+        <w:t xml:space="preserve"> Prepare for Phase 1 product demonstration to GE Executives</w:t>
+      </w:r>
+    </w:p>
+    <w:p>
+      <w:pPr>
+        <w:pStyle w:val="ListParagraph"/>
+        <w:numPr>
+          <w:ilvl w:val="0"/>
+          <w:numId w:val="2"/>
+        </w:numPr>
+      </w:pPr>
+      <w:r>
+        <w:t xml:space="preserve"> Sit down with GE and plan out summer goals in order to prepare for Phase 2</w:t>
+      </w:r>
     </w:p>
     <w:tbl>
       <w:tblPr>
         <w:tblStyle w:val="TableGrid"/>
         <w:tblpPr w:leftFromText="180" w:rightFromText="180" w:vertAnchor="text" w:horzAnchor="margin" w:tblpXSpec="center" w:tblpY="253"/>
         <w:tblW w:w="0" w:type="auto"/>
-        <w:tblLook w:val="04A0" w:firstRow="1" w:lastRow="0" w:firstColumn="1" w:lastColumn="0" w:noHBand="0" w:noVBand="1"/>
+        <w:tblLook w:val="04A0"/>
       </w:tblPr>
       <w:tblGrid>
         <w:gridCol w:w="1862"/>
@@ -788,6 +1310,9 @@
               <w:pStyle w:val="NoSpacing"/>
               <w:jc w:val="center"/>
             </w:pPr>
+            <w:r>
+              <w:t>Finish UI</w:t>
+            </w:r>
           </w:p>
         </w:tc>
         <w:tc>
@@ -821,6 +1346,9 @@
               <w:pStyle w:val="NoSpacing"/>
               <w:jc w:val="center"/>
             </w:pPr>
+            <w:r>
+              <w:t>75%</w:t>
+            </w:r>
           </w:p>
         </w:tc>
         <w:tc>
@@ -845,6 +1373,9 @@
               <w:pStyle w:val="NoSpacing"/>
               <w:jc w:val="center"/>
             </w:pPr>
+            <w:r>
+              <w:t>Testing</w:t>
+            </w:r>
           </w:p>
         </w:tc>
         <w:tc>
@@ -867,6 +1398,9 @@
               <w:pStyle w:val="NoSpacing"/>
               <w:jc w:val="center"/>
             </w:pPr>
+            <w:r>
+              <w:t>75%</w:t>
+            </w:r>
           </w:p>
         </w:tc>
         <w:tc>
@@ -889,6 +1423,9 @@
               <w:pStyle w:val="NoSpacing"/>
               <w:jc w:val="center"/>
             </w:pPr>
+            <w:r>
+              <w:t>75%</w:t>
+            </w:r>
           </w:p>
         </w:tc>
       </w:tr>
@@ -902,6 +1439,9 @@
               <w:pStyle w:val="NoSpacing"/>
               <w:jc w:val="center"/>
             </w:pPr>
+            <w:r>
+              <w:t>Prepare for Demo</w:t>
+            </w:r>
           </w:p>
         </w:tc>
         <w:tc>
@@ -913,6 +1453,9 @@
               <w:pStyle w:val="NoSpacing"/>
               <w:jc w:val="center"/>
             </w:pPr>
+            <w:r>
+              <w:t>75%</w:t>
+            </w:r>
           </w:p>
         </w:tc>
         <w:tc>
@@ -959,6 +1502,9 @@
               <w:pStyle w:val="NoSpacing"/>
               <w:jc w:val="center"/>
             </w:pPr>
+            <w:r>
+              <w:t>Summer Goals</w:t>
+            </w:r>
           </w:p>
         </w:tc>
         <w:tc>
@@ -970,6 +1516,9 @@
               <w:pStyle w:val="NoSpacing"/>
               <w:jc w:val="center"/>
             </w:pPr>
+            <w:r>
+              <w:t>25%</w:t>
+            </w:r>
           </w:p>
         </w:tc>
         <w:tc>
@@ -981,6 +1530,9 @@
               <w:pStyle w:val="NoSpacing"/>
               <w:jc w:val="center"/>
             </w:pPr>
+            <w:r>
+              <w:t>25%</w:t>
+            </w:r>
           </w:p>
         </w:tc>
         <w:tc>
@@ -992,6 +1544,9 @@
               <w:pStyle w:val="NoSpacing"/>
               <w:jc w:val="center"/>
             </w:pPr>
+            <w:r>
+              <w:t>25%</w:t>
+            </w:r>
           </w:p>
         </w:tc>
         <w:tc>
@@ -1003,6 +1558,9 @@
               <w:pStyle w:val="NoSpacing"/>
               <w:jc w:val="center"/>
             </w:pPr>
+            <w:r>
+              <w:t>25%</w:t>
+            </w:r>
           </w:p>
         </w:tc>
       </w:tr>
@@ -1050,14 +1608,179 @@
       </w:pPr>
       <w:bookmarkStart w:id="0" w:name="_GoBack"/>
       <w:bookmarkEnd w:id="0"/>
-    </w:p>
-    <w:p>
-      <w:pPr>
-        <w:pStyle w:val="NoSpacing"/>
-        <w:rPr>
-          <w:u w:val="single"/>
-        </w:rPr>
-      </w:pPr>
+      <w:r>
+        <w:rPr>
+          <w:u w:val="single"/>
+        </w:rPr>
+        <w:t>Create the user forms:</w:t>
+      </w:r>
+    </w:p>
+    <w:p>
+      <w:pPr>
+        <w:pStyle w:val="NoSpacing"/>
+        <w:rPr>
+          <w:u w:val="single"/>
+        </w:rPr>
+      </w:pPr>
+    </w:p>
+    <w:p>
+      <w:pPr>
+        <w:pStyle w:val="NoSpacing"/>
+        <w:rPr>
+          <w:u w:val="single"/>
+        </w:rPr>
+      </w:pPr>
+    </w:p>
+    <w:p>
+      <w:pPr>
+        <w:pStyle w:val="NoSpacing"/>
+        <w:rPr>
+          <w:u w:val="single"/>
+        </w:rPr>
+      </w:pPr>
+    </w:p>
+    <w:p>
+      <w:pPr>
+        <w:pStyle w:val="NoSpacing"/>
+        <w:rPr>
+          <w:u w:val="single"/>
+        </w:rPr>
+      </w:pPr>
+    </w:p>
+    <w:p>
+      <w:pPr>
+        <w:pStyle w:val="NoSpacing"/>
+        <w:rPr>
+          <w:u w:val="single"/>
+        </w:rPr>
+      </w:pPr>
+    </w:p>
+    <w:p>
+      <w:pPr>
+        <w:pStyle w:val="NoSpacing"/>
+        <w:rPr>
+          <w:u w:val="single"/>
+        </w:rPr>
+      </w:pPr>
+      <w:r>
+        <w:rPr>
+          <w:u w:val="single"/>
+        </w:rPr>
+        <w:t>Finish the algorithms:</w:t>
+      </w:r>
+    </w:p>
+    <w:p>
+      <w:pPr>
+        <w:pStyle w:val="NoSpacing"/>
+        <w:rPr>
+          <w:u w:val="single"/>
+        </w:rPr>
+      </w:pPr>
+    </w:p>
+    <w:p>
+      <w:pPr>
+        <w:pStyle w:val="NoSpacing"/>
+        <w:rPr>
+          <w:u w:val="single"/>
+        </w:rPr>
+      </w:pPr>
+    </w:p>
+    <w:p>
+      <w:pPr>
+        <w:pStyle w:val="NoSpacing"/>
+        <w:rPr>
+          <w:u w:val="single"/>
+        </w:rPr>
+      </w:pPr>
+    </w:p>
+    <w:p>
+      <w:pPr>
+        <w:pStyle w:val="NoSpacing"/>
+        <w:rPr>
+          <w:u w:val="single"/>
+        </w:rPr>
+      </w:pPr>
+    </w:p>
+    <w:p>
+      <w:pPr>
+        <w:rPr>
+          <w:u w:val="single"/>
+        </w:rPr>
+      </w:pPr>
+      <w:r>
+        <w:rPr>
+          <w:u w:val="single"/>
+        </w:rPr>
+        <w:t>Query the database:</w:t>
+      </w:r>
+    </w:p>
+    <w:p>
+      <w:pPr>
+        <w:rPr>
+          <w:u w:val="single"/>
+        </w:rPr>
+      </w:pPr>
+    </w:p>
+    <w:p>
+      <w:pPr>
+        <w:rPr>
+          <w:u w:val="single"/>
+        </w:rPr>
+      </w:pPr>
+    </w:p>
+    <w:p>
+      <w:pPr>
+        <w:rPr>
+          <w:u w:val="single"/>
+        </w:rPr>
+      </w:pPr>
+    </w:p>
+    <w:p>
+      <w:pPr>
+        <w:rPr>
+          <w:u w:val="single"/>
+        </w:rPr>
+      </w:pPr>
+      <w:r>
+        <w:rPr>
+          <w:u w:val="single"/>
+        </w:rPr>
+        <w:t>Look into multithreading:</w:t>
+      </w:r>
+    </w:p>
+    <w:p>
+      <w:pPr>
+        <w:rPr>
+          <w:u w:val="single"/>
+        </w:rPr>
+      </w:pPr>
+    </w:p>
+    <w:p>
+      <w:pPr>
+        <w:rPr>
+          <w:u w:val="single"/>
+        </w:rPr>
+      </w:pPr>
+    </w:p>
+    <w:p>
+      <w:pPr>
+        <w:rPr>
+          <w:u w:val="single"/>
+        </w:rPr>
+      </w:pPr>
+    </w:p>
+    <w:p>
+      <w:pPr>
+        <w:rPr>
+          <w:u w:val="single"/>
+        </w:rPr>
+      </w:pPr>
+      <w:r>
+        <w:rPr>
+          <w:u w:val="single"/>
+        </w:rPr>
+        <w:t>Implement Excel Parser:</w:t>
+      </w:r>
     </w:p>
     <w:p>
       <w:pPr>
@@ -1109,6 +1832,235 @@
       <w:r>
         <w:t>_______</w:t>
       </w:r>
+    </w:p>
+    <w:p>
+      <w:pPr>
+        <w:pStyle w:val="NoSpacing"/>
+        <w:jc w:val="center"/>
+        <w:rPr>
+          <w:b/>
+          <w:u w:val="single"/>
+        </w:rPr>
+      </w:pPr>
+    </w:p>
+    <w:p>
+      <w:pPr>
+        <w:pStyle w:val="NoSpacing"/>
+        <w:jc w:val="center"/>
+        <w:rPr>
+          <w:b/>
+          <w:u w:val="single"/>
+        </w:rPr>
+      </w:pPr>
+    </w:p>
+    <w:p>
+      <w:pPr>
+        <w:pStyle w:val="NoSpacing"/>
+        <w:rPr>
+          <w:b/>
+          <w:u w:val="single"/>
+        </w:rPr>
+      </w:pPr>
+    </w:p>
+    <w:p>
+      <w:pPr>
+        <w:pStyle w:val="NoSpacing"/>
+        <w:jc w:val="center"/>
+        <w:rPr>
+          <w:b/>
+          <w:u w:val="single"/>
+        </w:rPr>
+      </w:pPr>
+    </w:p>
+    <w:p>
+      <w:pPr>
+        <w:pStyle w:val="NoSpacing"/>
+        <w:jc w:val="center"/>
+        <w:rPr>
+          <w:b/>
+          <w:u w:val="single"/>
+        </w:rPr>
+      </w:pPr>
+    </w:p>
+    <w:p>
+      <w:pPr>
+        <w:pStyle w:val="NoSpacing"/>
+        <w:jc w:val="center"/>
+        <w:rPr>
+          <w:b/>
+          <w:u w:val="single"/>
+        </w:rPr>
+      </w:pPr>
+    </w:p>
+    <w:p>
+      <w:pPr>
+        <w:pStyle w:val="NoSpacing"/>
+        <w:jc w:val="center"/>
+        <w:rPr>
+          <w:b/>
+          <w:u w:val="single"/>
+        </w:rPr>
+      </w:pPr>
+    </w:p>
+    <w:p>
+      <w:pPr>
+        <w:pStyle w:val="NoSpacing"/>
+        <w:jc w:val="center"/>
+        <w:rPr>
+          <w:b/>
+          <w:u w:val="single"/>
+        </w:rPr>
+      </w:pPr>
+    </w:p>
+    <w:p>
+      <w:pPr>
+        <w:pStyle w:val="NoSpacing"/>
+        <w:jc w:val="center"/>
+        <w:rPr>
+          <w:b/>
+          <w:u w:val="single"/>
+        </w:rPr>
+      </w:pPr>
+    </w:p>
+    <w:p>
+      <w:pPr>
+        <w:pStyle w:val="NoSpacing"/>
+        <w:jc w:val="center"/>
+        <w:rPr>
+          <w:b/>
+          <w:u w:val="single"/>
+        </w:rPr>
+      </w:pPr>
+    </w:p>
+    <w:p>
+      <w:pPr>
+        <w:pStyle w:val="NoSpacing"/>
+        <w:jc w:val="center"/>
+        <w:rPr>
+          <w:b/>
+          <w:u w:val="single"/>
+        </w:rPr>
+      </w:pPr>
+    </w:p>
+    <w:p>
+      <w:pPr>
+        <w:pStyle w:val="NoSpacing"/>
+        <w:jc w:val="center"/>
+        <w:rPr>
+          <w:b/>
+          <w:u w:val="single"/>
+        </w:rPr>
+      </w:pPr>
+    </w:p>
+    <w:p>
+      <w:pPr>
+        <w:pStyle w:val="NoSpacing"/>
+        <w:jc w:val="center"/>
+        <w:rPr>
+          <w:b/>
+          <w:u w:val="single"/>
+        </w:rPr>
+      </w:pPr>
+    </w:p>
+    <w:p>
+      <w:pPr>
+        <w:pStyle w:val="NoSpacing"/>
+        <w:jc w:val="center"/>
+        <w:rPr>
+          <w:b/>
+          <w:u w:val="single"/>
+        </w:rPr>
+      </w:pPr>
+    </w:p>
+    <w:p>
+      <w:pPr>
+        <w:pStyle w:val="NoSpacing"/>
+        <w:jc w:val="center"/>
+        <w:rPr>
+          <w:b/>
+          <w:u w:val="single"/>
+        </w:rPr>
+      </w:pPr>
+    </w:p>
+    <w:p>
+      <w:pPr>
+        <w:pStyle w:val="NoSpacing"/>
+        <w:jc w:val="center"/>
+        <w:rPr>
+          <w:b/>
+          <w:u w:val="single"/>
+        </w:rPr>
+      </w:pPr>
+    </w:p>
+    <w:p>
+      <w:pPr>
+        <w:pStyle w:val="NoSpacing"/>
+        <w:jc w:val="center"/>
+        <w:rPr>
+          <w:b/>
+          <w:u w:val="single"/>
+        </w:rPr>
+      </w:pPr>
+    </w:p>
+    <w:p>
+      <w:pPr>
+        <w:pStyle w:val="NoSpacing"/>
+        <w:jc w:val="center"/>
+        <w:rPr>
+          <w:b/>
+          <w:u w:val="single"/>
+        </w:rPr>
+      </w:pPr>
+    </w:p>
+    <w:p>
+      <w:pPr>
+        <w:pStyle w:val="NoSpacing"/>
+        <w:jc w:val="center"/>
+        <w:rPr>
+          <w:b/>
+          <w:u w:val="single"/>
+        </w:rPr>
+      </w:pPr>
+    </w:p>
+    <w:p>
+      <w:pPr>
+        <w:pStyle w:val="NoSpacing"/>
+        <w:jc w:val="center"/>
+        <w:rPr>
+          <w:b/>
+          <w:u w:val="single"/>
+        </w:rPr>
+      </w:pPr>
+    </w:p>
+    <w:p>
+      <w:pPr>
+        <w:pStyle w:val="NoSpacing"/>
+        <w:jc w:val="center"/>
+        <w:rPr>
+          <w:b/>
+          <w:u w:val="single"/>
+        </w:rPr>
+      </w:pPr>
+    </w:p>
+    <w:p>
+      <w:pPr>
+        <w:pStyle w:val="NoSpacing"/>
+        <w:jc w:val="center"/>
+        <w:rPr>
+          <w:b/>
+          <w:u w:val="single"/>
+        </w:rPr>
+      </w:pPr>
+    </w:p>
+    <w:p>
+      <w:pPr>
+        <w:pStyle w:val="NoSpacing"/>
+        <w:jc w:val="center"/>
+        <w:rPr>
+          <w:b/>
+          <w:u w:val="single"/>
+        </w:rPr>
+      </w:pPr>
     </w:p>
     <w:p>
       <w:pPr>
@@ -1178,7 +2130,7 @@
           <w:bottom w:w="15" w:type="dxa"/>
           <w:right w:w="15" w:type="dxa"/>
         </w:tblCellMar>
-        <w:tblLook w:val="04A0" w:firstRow="1" w:lastRow="0" w:firstColumn="1" w:lastColumn="0" w:noHBand="0" w:noVBand="1"/>
+        <w:tblLook w:val="04A0"/>
       </w:tblPr>
       <w:tblGrid>
         <w:gridCol w:w="1785"/>
@@ -3493,7 +4445,7 @@
 </file>
 
 <file path=word/numbering.xml><?xml version="1.0" encoding="utf-8"?>
-<w:numbering xmlns:wpc="http://schemas.microsoft.com/office/word/2010/wordprocessingCanvas" xmlns:mc="http://schemas.openxmlformats.org/markup-compatibility/2006" xmlns:o="urn:schemas-microsoft-com:office:office" xmlns:r="http://schemas.openxmlformats.org/officeDocument/2006/relationships" xmlns:m="http://schemas.openxmlformats.org/officeDocument/2006/math" xmlns:v="urn:schemas-microsoft-com:vml" xmlns:wp14="http://schemas.microsoft.com/office/word/2010/wordprocessingDrawing" xmlns:wp="http://schemas.openxmlformats.org/drawingml/2006/wordprocessingDrawing" xmlns:w10="urn:schemas-microsoft-com:office:word" xmlns:w="http://schemas.openxmlformats.org/wordprocessingml/2006/main" xmlns:w14="http://schemas.microsoft.com/office/word/2010/wordml" xmlns:w15="http://schemas.microsoft.com/office/word/2012/wordml" xmlns:wpg="http://schemas.microsoft.com/office/word/2010/wordprocessingGroup" xmlns:wpi="http://schemas.microsoft.com/office/word/2010/wordprocessingInk" xmlns:wne="http://schemas.microsoft.com/office/word/2006/wordml" xmlns:wps="http://schemas.microsoft.com/office/word/2010/wordprocessingShape" mc:Ignorable="w14 w15 wp14">
+<w:numbering xmlns:ve="http://schemas.openxmlformats.org/markup-compatibility/2006" xmlns:o="urn:schemas-microsoft-com:office:office" xmlns:r="http://schemas.openxmlformats.org/officeDocument/2006/relationships" xmlns:m="http://schemas.openxmlformats.org/officeDocument/2006/math" xmlns:v="urn:schemas-microsoft-com:vml" xmlns:wp="http://schemas.openxmlformats.org/drawingml/2006/wordprocessingDrawing" xmlns:w10="urn:schemas-microsoft-com:office:word" xmlns:w="http://schemas.openxmlformats.org/wordprocessingml/2006/main" xmlns:wne="http://schemas.microsoft.com/office/word/2006/wordml">
   <w:abstractNum w:abstractNumId="0">
     <w:nsid w:val="12E048C3"/>
     <w:multiLevelType w:val="hybridMultilevel"/>
@@ -3729,7 +4681,7 @@
 </file>
 
 <file path=word/styles.xml><?xml version="1.0" encoding="utf-8"?>
-<w:styles xmlns:mc="http://schemas.openxmlformats.org/markup-compatibility/2006" xmlns:r="http://schemas.openxmlformats.org/officeDocument/2006/relationships" xmlns:w="http://schemas.openxmlformats.org/wordprocessingml/2006/main" xmlns:w14="http://schemas.microsoft.com/office/word/2010/wordml" xmlns:w15="http://schemas.microsoft.com/office/word/2012/wordml" mc:Ignorable="w14 w15">
+<w:styles xmlns:r="http://schemas.openxmlformats.org/officeDocument/2006/relationships" xmlns:w="http://schemas.openxmlformats.org/wordprocessingml/2006/main">
   <w:docDefaults>
     <w:rPrDefault>
       <w:rPr>
@@ -3745,378 +4697,144 @@
       </w:pPr>
     </w:pPrDefault>
   </w:docDefaults>
-  <w:latentStyles w:defLockedState="0" w:defUIPriority="99" w:defSemiHidden="0" w:defUnhideWhenUsed="0" w:defQFormat="0" w:count="371">
-    <w:lsdException w:name="Normal" w:uiPriority="0" w:qFormat="1"/>
-    <w:lsdException w:name="heading 1" w:uiPriority="9" w:qFormat="1"/>
-    <w:lsdException w:name="heading 2" w:semiHidden="1" w:uiPriority="9" w:unhideWhenUsed="1" w:qFormat="1"/>
-    <w:lsdException w:name="heading 3" w:semiHidden="1" w:uiPriority="9" w:unhideWhenUsed="1" w:qFormat="1"/>
-    <w:lsdException w:name="heading 4" w:semiHidden="1" w:uiPriority="9" w:unhideWhenUsed="1" w:qFormat="1"/>
-    <w:lsdException w:name="heading 5" w:semiHidden="1" w:uiPriority="9" w:unhideWhenUsed="1" w:qFormat="1"/>
-    <w:lsdException w:name="heading 6" w:semiHidden="1" w:uiPriority="9" w:unhideWhenUsed="1" w:qFormat="1"/>
-    <w:lsdException w:name="heading 7" w:semiHidden="1" w:uiPriority="9" w:unhideWhenUsed="1" w:qFormat="1"/>
-    <w:lsdException w:name="heading 8" w:semiHidden="1" w:uiPriority="9" w:unhideWhenUsed="1" w:qFormat="1"/>
-    <w:lsdException w:name="heading 9" w:semiHidden="1" w:uiPriority="9" w:unhideWhenUsed="1" w:qFormat="1"/>
-    <w:lsdException w:name="index 1" w:semiHidden="1" w:unhideWhenUsed="1"/>
-    <w:lsdException w:name="index 2" w:semiHidden="1" w:unhideWhenUsed="1"/>
-    <w:lsdException w:name="index 3" w:semiHidden="1" w:unhideWhenUsed="1"/>
-    <w:lsdException w:name="index 4" w:semiHidden="1" w:unhideWhenUsed="1"/>
-    <w:lsdException w:name="index 5" w:semiHidden="1" w:unhideWhenUsed="1"/>
-    <w:lsdException w:name="index 6" w:semiHidden="1" w:unhideWhenUsed="1"/>
-    <w:lsdException w:name="index 7" w:semiHidden="1" w:unhideWhenUsed="1"/>
-    <w:lsdException w:name="index 8" w:semiHidden="1" w:unhideWhenUsed="1"/>
-    <w:lsdException w:name="index 9" w:semiHidden="1" w:unhideWhenUsed="1"/>
-    <w:lsdException w:name="toc 1" w:semiHidden="1" w:uiPriority="39" w:unhideWhenUsed="1"/>
-    <w:lsdException w:name="toc 2" w:semiHidden="1" w:uiPriority="39" w:unhideWhenUsed="1"/>
-    <w:lsdException w:name="toc 3" w:semiHidden="1" w:uiPriority="39" w:unhideWhenUsed="1"/>
-    <w:lsdException w:name="toc 4" w:semiHidden="1" w:uiPriority="39" w:unhideWhenUsed="1"/>
-    <w:lsdException w:name="toc 5" w:semiHidden="1" w:uiPriority="39" w:unhideWhenUsed="1"/>
-    <w:lsdException w:name="toc 6" w:semiHidden="1" w:uiPriority="39" w:unhideWhenUsed="1"/>
-    <w:lsdException w:name="toc 7" w:semiHidden="1" w:uiPriority="39" w:unhideWhenUsed="1"/>
-    <w:lsdException w:name="toc 8" w:semiHidden="1" w:uiPriority="39" w:unhideWhenUsed="1"/>
-    <w:lsdException w:name="toc 9" w:semiHidden="1" w:uiPriority="39" w:unhideWhenUsed="1"/>
-    <w:lsdException w:name="Normal Indent" w:semiHidden="1" w:unhideWhenUsed="1"/>
-    <w:lsdException w:name="footnote text" w:semiHidden="1" w:unhideWhenUsed="1"/>
-    <w:lsdException w:name="annotation text" w:semiHidden="1" w:unhideWhenUsed="1"/>
-    <w:lsdException w:name="header" w:semiHidden="1" w:unhideWhenUsed="1"/>
-    <w:lsdException w:name="footer" w:semiHidden="1" w:unhideWhenUsed="1"/>
-    <w:lsdException w:name="index heading" w:semiHidden="1" w:unhideWhenUsed="1"/>
-    <w:lsdException w:name="caption" w:semiHidden="1" w:uiPriority="35" w:unhideWhenUsed="1" w:qFormat="1"/>
-    <w:lsdException w:name="table of figures" w:semiHidden="1" w:unhideWhenUsed="1"/>
-    <w:lsdException w:name="envelope address" w:semiHidden="1" w:unhideWhenUsed="1"/>
-    <w:lsdException w:name="envelope return" w:semiHidden="1" w:unhideWhenUsed="1"/>
-    <w:lsdException w:name="footnote reference" w:semiHidden="1" w:unhideWhenUsed="1"/>
-    <w:lsdException w:name="annotation reference" w:semiHidden="1" w:unhideWhenUsed="1"/>
-    <w:lsdException w:name="line number" w:semiHidden="1" w:unhideWhenUsed="1"/>
-    <w:lsdException w:name="page number" w:semiHidden="1" w:unhideWhenUsed="1"/>
-    <w:lsdException w:name="endnote reference" w:semiHidden="1" w:unhideWhenUsed="1"/>
-    <w:lsdException w:name="endnote text" w:semiHidden="1" w:unhideWhenUsed="1"/>
-    <w:lsdException w:name="table of authorities" w:semiHidden="1" w:unhideWhenUsed="1"/>
-    <w:lsdException w:name="macro" w:semiHidden="1" w:unhideWhenUsed="1"/>
-    <w:lsdException w:name="toa heading" w:semiHidden="1" w:unhideWhenUsed="1"/>
-    <w:lsdException w:name="List" w:semiHidden="1" w:unhideWhenUsed="1"/>
-    <w:lsdException w:name="List Bullet" w:semiHidden="1" w:unhideWhenUsed="1"/>
-    <w:lsdException w:name="List Number" w:semiHidden="1" w:unhideWhenUsed="1"/>
-    <w:lsdException w:name="List 2" w:semiHidden="1" w:unhideWhenUsed="1"/>
-    <w:lsdException w:name="List 3" w:semiHidden="1" w:unhideWhenUsed="1"/>
-    <w:lsdException w:name="List 4" w:semiHidden="1" w:unhideWhenUsed="1"/>
-    <w:lsdException w:name="List 5" w:semiHidden="1" w:unhideWhenUsed="1"/>
-    <w:lsdException w:name="List Bullet 2" w:semiHidden="1" w:unhideWhenUsed="1"/>
-    <w:lsdException w:name="List Bullet 3" w:semiHidden="1" w:unhideWhenUsed="1"/>
-    <w:lsdException w:name="List Bullet 4" w:semiHidden="1" w:unhideWhenUsed="1"/>
-    <w:lsdException w:name="List Bullet 5" w:semiHidden="1" w:unhideWhenUsed="1"/>
-    <w:lsdException w:name="List Number 2" w:semiHidden="1" w:unhideWhenUsed="1"/>
-    <w:lsdException w:name="List Number 3" w:semiHidden="1" w:unhideWhenUsed="1"/>
-    <w:lsdException w:name="List Number 4" w:semiHidden="1" w:unhideWhenUsed="1"/>
-    <w:lsdException w:name="List Number 5" w:semiHidden="1" w:unhideWhenUsed="1"/>
-    <w:lsdException w:name="Title" w:uiPriority="10" w:qFormat="1"/>
-    <w:lsdException w:name="Closing" w:semiHidden="1" w:unhideWhenUsed="1"/>
-    <w:lsdException w:name="Signature" w:semiHidden="1" w:unhideWhenUsed="1"/>
-    <w:lsdException w:name="Default Paragraph Font" w:semiHidden="1" w:uiPriority="1" w:unhideWhenUsed="1"/>
-    <w:lsdException w:name="Body Text" w:semiHidden="1" w:unhideWhenUsed="1"/>
-    <w:lsdException w:name="Body Text Indent" w:semiHidden="1" w:unhideWhenUsed="1"/>
-    <w:lsdException w:name="List Continue" w:semiHidden="1" w:unhideWhenUsed="1"/>
-    <w:lsdException w:name="List Continue 2" w:semiHidden="1" w:unhideWhenUsed="1"/>
-    <w:lsdException w:name="List Continue 3" w:semiHidden="1" w:unhideWhenUsed="1"/>
-    <w:lsdException w:name="List Continue 4" w:semiHidden="1" w:unhideWhenUsed="1"/>
-    <w:lsdException w:name="List Continue 5" w:semiHidden="1" w:unhideWhenUsed="1"/>
-    <w:lsdException w:name="Message Header" w:semiHidden="1" w:unhideWhenUsed="1"/>
-    <w:lsdException w:name="Subtitle" w:uiPriority="11" w:qFormat="1"/>
-    <w:lsdException w:name="Salutation" w:semiHidden="1" w:unhideWhenUsed="1"/>
-    <w:lsdException w:name="Date" w:semiHidden="1" w:unhideWhenUsed="1"/>
-    <w:lsdException w:name="Body Text First Indent" w:semiHidden="1" w:unhideWhenUsed="1"/>
-    <w:lsdException w:name="Body Text First Indent 2" w:semiHidden="1" w:unhideWhenUsed="1"/>
-    <w:lsdException w:name="Note Heading" w:semiHidden="1" w:unhideWhenUsed="1"/>
-    <w:lsdException w:name="Body Text 2" w:semiHidden="1" w:unhideWhenUsed="1"/>
-    <w:lsdException w:name="Body Text 3" w:semiHidden="1" w:unhideWhenUsed="1"/>
-    <w:lsdException w:name="Body Text Indent 2" w:semiHidden="1" w:unhideWhenUsed="1"/>
-    <w:lsdException w:name="Body Text Indent 3" w:semiHidden="1" w:unhideWhenUsed="1"/>
-    <w:lsdException w:name="Block Text" w:semiHidden="1" w:unhideWhenUsed="1"/>
-    <w:lsdException w:name="Hyperlink" w:semiHidden="1" w:unhideWhenUsed="1"/>
-    <w:lsdException w:name="FollowedHyperlink" w:semiHidden="1" w:unhideWhenUsed="1"/>
-    <w:lsdException w:name="Strong" w:uiPriority="22" w:qFormat="1"/>
-    <w:lsdException w:name="Emphasis" w:uiPriority="20" w:qFormat="1"/>
-    <w:lsdException w:name="Document Map" w:semiHidden="1" w:unhideWhenUsed="1"/>
-    <w:lsdException w:name="Plain Text" w:semiHidden="1" w:unhideWhenUsed="1"/>
-    <w:lsdException w:name="E-mail Signature" w:semiHidden="1" w:unhideWhenUsed="1"/>
-    <w:lsdException w:name="HTML Top of Form" w:semiHidden="1" w:unhideWhenUsed="1"/>
-    <w:lsdException w:name="HTML Bottom of Form" w:semiHidden="1" w:unhideWhenUsed="1"/>
-    <w:lsdException w:name="Normal (Web)" w:semiHidden="1" w:unhideWhenUsed="1"/>
-    <w:lsdException w:name="HTML Acronym" w:semiHidden="1" w:unhideWhenUsed="1"/>
-    <w:lsdException w:name="HTML Address" w:semiHidden="1" w:unhideWhenUsed="1"/>
-    <w:lsdException w:name="HTML Cite" w:semiHidden="1" w:unhideWhenUsed="1"/>
-    <w:lsdException w:name="HTML Code" w:semiHidden="1" w:unhideWhenUsed="1"/>
-    <w:lsdException w:name="HTML Definition" w:semiHidden="1" w:unhideWhenUsed="1"/>
-    <w:lsdException w:name="HTML Keyboard" w:semiHidden="1" w:unhideWhenUsed="1"/>
-    <w:lsdException w:name="HTML Preformatted" w:semiHidden="1" w:unhideWhenUsed="1"/>
-    <w:lsdException w:name="HTML Sample" w:semiHidden="1" w:unhideWhenUsed="1"/>
-    <w:lsdException w:name="HTML Typewriter" w:semiHidden="1" w:unhideWhenUsed="1"/>
-    <w:lsdException w:name="HTML Variable" w:semiHidden="1" w:unhideWhenUsed="1"/>
-    <w:lsdException w:name="Normal Table" w:semiHidden="1" w:unhideWhenUsed="1"/>
-    <w:lsdException w:name="annotation subject" w:semiHidden="1" w:unhideWhenUsed="1"/>
-    <w:lsdException w:name="No List" w:semiHidden="1" w:unhideWhenUsed="1"/>
-    <w:lsdException w:name="Outline List 1" w:semiHidden="1" w:unhideWhenUsed="1"/>
-    <w:lsdException w:name="Outline List 2" w:semiHidden="1" w:unhideWhenUsed="1"/>
-    <w:lsdException w:name="Outline List 3" w:semiHidden="1" w:unhideWhenUsed="1"/>
-    <w:lsdException w:name="Table Simple 1" w:semiHidden="1" w:unhideWhenUsed="1"/>
-    <w:lsdException w:name="Table Simple 2" w:semiHidden="1" w:unhideWhenUsed="1"/>
-    <w:lsdException w:name="Table Simple 3" w:semiHidden="1" w:unhideWhenUsed="1"/>
-    <w:lsdException w:name="Table Classic 1" w:semiHidden="1" w:unhideWhenUsed="1"/>
-    <w:lsdException w:name="Table Classic 2" w:semiHidden="1" w:unhideWhenUsed="1"/>
-    <w:lsdException w:name="Table Classic 3" w:semiHidden="1" w:unhideWhenUsed="1"/>
-    <w:lsdException w:name="Table Classic 4" w:semiHidden="1" w:unhideWhenUsed="1"/>
-    <w:lsdException w:name="Table Colorful 1" w:semiHidden="1" w:unhideWhenUsed="1"/>
-    <w:lsdException w:name="Table Colorful 2" w:semiHidden="1" w:unhideWhenUsed="1"/>
-    <w:lsdException w:name="Table Colorful 3" w:semiHidden="1" w:unhideWhenUsed="1"/>
-    <w:lsdException w:name="Table Columns 1" w:semiHidden="1" w:unhideWhenUsed="1"/>
-    <w:lsdException w:name="Table Columns 2" w:semiHidden="1" w:unhideWhenUsed="1"/>
-    <w:lsdException w:name="Table Columns 3" w:semiHidden="1" w:unhideWhenUsed="1"/>
-    <w:lsdException w:name="Table Columns 4" w:semiHidden="1" w:unhideWhenUsed="1"/>
-    <w:lsdException w:name="Table Columns 5" w:semiHidden="1" w:unhideWhenUsed="1"/>
-    <w:lsdException w:name="Table Grid 1" w:semiHidden="1" w:unhideWhenUsed="1"/>
-    <w:lsdException w:name="Table Grid 2" w:semiHidden="1" w:unhideWhenUsed="1"/>
-    <w:lsdException w:name="Table Grid 3" w:semiHidden="1" w:unhideWhenUsed="1"/>
-    <w:lsdException w:name="Table Grid 4" w:semiHidden="1" w:unhideWhenUsed="1"/>
-    <w:lsdException w:name="Table Grid 5" w:semiHidden="1" w:unhideWhenUsed="1"/>
-    <w:lsdException w:name="Table Grid 6" w:semiHidden="1" w:unhideWhenUsed="1"/>
-    <w:lsdException w:name="Table Grid 7" w:semiHidden="1" w:unhideWhenUsed="1"/>
-    <w:lsdException w:name="Table Grid 8" w:semiHidden="1" w:unhideWhenUsed="1"/>
-    <w:lsdException w:name="Table List 1" w:semiHidden="1" w:unhideWhenUsed="1"/>
-    <w:lsdException w:name="Table List 2" w:semiHidden="1" w:unhideWhenUsed="1"/>
-    <w:lsdException w:name="Table List 3" w:semiHidden="1" w:unhideWhenUsed="1"/>
-    <w:lsdException w:name="Table List 4" w:semiHidden="1" w:unhideWhenUsed="1"/>
-    <w:lsdException w:name="Table List 5" w:semiHidden="1" w:unhideWhenUsed="1"/>
-    <w:lsdException w:name="Table List 6" w:semiHidden="1" w:unhideWhenUsed="1"/>
-    <w:lsdException w:name="Table List 7" w:semiHidden="1" w:unhideWhenUsed="1"/>
-    <w:lsdException w:name="Table List 8" w:semiHidden="1" w:unhideWhenUsed="1"/>
-    <w:lsdException w:name="Table 3D effects 1" w:semiHidden="1" w:unhideWhenUsed="1"/>
-    <w:lsdException w:name="Table 3D effects 2" w:semiHidden="1" w:unhideWhenUsed="1"/>
-    <w:lsdException w:name="Table 3D effects 3" w:semiHidden="1" w:unhideWhenUsed="1"/>
-    <w:lsdException w:name="Table Contemporary" w:semiHidden="1" w:unhideWhenUsed="1"/>
-    <w:lsdException w:name="Table Elegant" w:semiHidden="1" w:unhideWhenUsed="1"/>
-    <w:lsdException w:name="Table Professional" w:semiHidden="1" w:unhideWhenUsed="1"/>
-    <w:lsdException w:name="Table Subtle 1" w:semiHidden="1" w:unhideWhenUsed="1"/>
-    <w:lsdException w:name="Table Subtle 2" w:semiHidden="1" w:unhideWhenUsed="1"/>
-    <w:lsdException w:name="Table Web 1" w:semiHidden="1" w:unhideWhenUsed="1"/>
-    <w:lsdException w:name="Table Web 2" w:semiHidden="1" w:unhideWhenUsed="1"/>
-    <w:lsdException w:name="Table Web 3" w:semiHidden="1" w:unhideWhenUsed="1"/>
-    <w:lsdException w:name="Balloon Text" w:semiHidden="1" w:unhideWhenUsed="1"/>
-    <w:lsdException w:name="Table Grid" w:uiPriority="59"/>
-    <w:lsdException w:name="Table Theme" w:semiHidden="1" w:unhideWhenUsed="1"/>
-    <w:lsdException w:name="Placeholder Text" w:semiHidden="1"/>
-    <w:lsdException w:name="No Spacing" w:uiPriority="1" w:qFormat="1"/>
-    <w:lsdException w:name="Light Shading" w:uiPriority="60"/>
-    <w:lsdException w:name="Light List" w:uiPriority="61"/>
-    <w:lsdException w:name="Light Grid" w:uiPriority="62"/>
-    <w:lsdException w:name="Medium Shading 1" w:uiPriority="63"/>
-    <w:lsdException w:name="Medium Shading 2" w:uiPriority="64"/>
-    <w:lsdException w:name="Medium List 1" w:uiPriority="65"/>
-    <w:lsdException w:name="Medium List 2" w:uiPriority="66"/>
-    <w:lsdException w:name="Medium Grid 1" w:uiPriority="67"/>
-    <w:lsdException w:name="Medium Grid 2" w:uiPriority="68"/>
-    <w:lsdException w:name="Medium Grid 3" w:uiPriority="69"/>
-    <w:lsdException w:name="Dark List" w:uiPriority="70"/>
-    <w:lsdException w:name="Colorful Shading" w:uiPriority="71"/>
-    <w:lsdException w:name="Colorful List" w:uiPriority="72"/>
-    <w:lsdException w:name="Colorful Grid" w:uiPriority="73"/>
-    <w:lsdException w:name="Light Shading Accent 1" w:uiPriority="60"/>
-    <w:lsdException w:name="Light List Accent 1" w:uiPriority="61"/>
-    <w:lsdException w:name="Light Grid Accent 1" w:uiPriority="62"/>
-    <w:lsdException w:name="Medium Shading 1 Accent 1" w:uiPriority="63"/>
-    <w:lsdException w:name="Medium Shading 2 Accent 1" w:uiPriority="64"/>
-    <w:lsdException w:name="Medium List 1 Accent 1" w:uiPriority="65"/>
-    <w:lsdException w:name="Revision" w:semiHidden="1"/>
-    <w:lsdException w:name="List Paragraph" w:uiPriority="34" w:qFormat="1"/>
-    <w:lsdException w:name="Quote" w:uiPriority="29" w:qFormat="1"/>
-    <w:lsdException w:name="Intense Quote" w:uiPriority="30" w:qFormat="1"/>
-    <w:lsdException w:name="Medium List 2 Accent 1" w:uiPriority="66"/>
-    <w:lsdException w:name="Medium Grid 1 Accent 1" w:uiPriority="67"/>
-    <w:lsdException w:name="Medium Grid 2 Accent 1" w:uiPriority="68"/>
-    <w:lsdException w:name="Medium Grid 3 Accent 1" w:uiPriority="69"/>
-    <w:lsdException w:name="Dark List Accent 1" w:uiPriority="70"/>
-    <w:lsdException w:name="Colorful Shading Accent 1" w:uiPriority="71"/>
-    <w:lsdException w:name="Colorful List Accent 1" w:uiPriority="72"/>
-    <w:lsdException w:name="Colorful Grid Accent 1" w:uiPriority="73"/>
-    <w:lsdException w:name="Light Shading Accent 2" w:uiPriority="60"/>
-    <w:lsdException w:name="Light List Accent 2" w:uiPriority="61"/>
-    <w:lsdException w:name="Light Grid Accent 2" w:uiPriority="62"/>
-    <w:lsdException w:name="Medium Shading 1 Accent 2" w:uiPriority="63"/>
-    <w:lsdException w:name="Medium Shading 2 Accent 2" w:uiPriority="64"/>
-    <w:lsdException w:name="Medium List 1 Accent 2" w:uiPriority="65"/>
-    <w:lsdException w:name="Medium List 2 Accent 2" w:uiPriority="66"/>
-    <w:lsdException w:name="Medium Grid 1 Accent 2" w:uiPriority="67"/>
-    <w:lsdException w:name="Medium Grid 2 Accent 2" w:uiPriority="68"/>
-    <w:lsdException w:name="Medium Grid 3 Accent 2" w:uiPriority="69"/>
-    <w:lsdException w:name="Dark List Accent 2" w:uiPriority="70"/>
-    <w:lsdException w:name="Colorful Shading Accent 2" w:uiPriority="71"/>
-    <w:lsdException w:name="Colorful List Accent 2" w:uiPriority="72"/>
-    <w:lsdException w:name="Colorful Grid Accent 2" w:uiPriority="73"/>
-    <w:lsdException w:name="Light Shading Accent 3" w:uiPriority="60"/>
-    <w:lsdException w:name="Light List Accent 3" w:uiPriority="61"/>
-    <w:lsdException w:name="Light Grid Accent 3" w:uiPriority="62"/>
-    <w:lsdException w:name="Medium Shading 1 Accent 3" w:uiPriority="63"/>
-    <w:lsdException w:name="Medium Shading 2 Accent 3" w:uiPriority="64"/>
-    <w:lsdException w:name="Medium List 1 Accent 3" w:uiPriority="65"/>
-    <w:lsdException w:name="Medium List 2 Accent 3" w:uiPriority="66"/>
-    <w:lsdException w:name="Medium Grid 1 Accent 3" w:uiPriority="67"/>
-    <w:lsdException w:name="Medium Grid 2 Accent 3" w:uiPriority="68"/>
-    <w:lsdException w:name="Medium Grid 3 Accent 3" w:uiPriority="69"/>
-    <w:lsdException w:name="Dark List Accent 3" w:uiPriority="70"/>
-    <w:lsdException w:name="Colorful Shading Accent 3" w:uiPriority="71"/>
-    <w:lsdException w:name="Colorful List Accent 3" w:uiPriority="72"/>
-    <w:lsdException w:name="Colorful Grid Accent 3" w:uiPriority="73"/>
-    <w:lsdException w:name="Light Shading Accent 4" w:uiPriority="60"/>
-    <w:lsdException w:name="Light List Accent 4" w:uiPriority="61"/>
-    <w:lsdException w:name="Light Grid Accent 4" w:uiPriority="62"/>
-    <w:lsdException w:name="Medium Shading 1 Accent 4" w:uiPriority="63"/>
-    <w:lsdException w:name="Medium Shading 2 Accent 4" w:uiPriority="64"/>
-    <w:lsdException w:name="Medium List 1 Accent 4" w:uiPriority="65"/>
-    <w:lsdException w:name="Medium List 2 Accent 4" w:uiPriority="66"/>
-    <w:lsdException w:name="Medium Grid 1 Accent 4" w:uiPriority="67"/>
-    <w:lsdException w:name="Medium Grid 2 Accent 4" w:uiPriority="68"/>
-    <w:lsdException w:name="Medium Grid 3 Accent 4" w:uiPriority="69"/>
-    <w:lsdException w:name="Dark List Accent 4" w:uiPriority="70"/>
-    <w:lsdException w:name="Colorful Shading Accent 4" w:uiPriority="71"/>
-    <w:lsdException w:name="Colorful List Accent 4" w:uiPriority="72"/>
-    <w:lsdException w:name="Colorful Grid Accent 4" w:uiPriority="73"/>
-    <w:lsdException w:name="Light Shading Accent 5" w:uiPriority="60"/>
-    <w:lsdException w:name="Light List Accent 5" w:uiPriority="61"/>
-    <w:lsdException w:name="Light Grid Accent 5" w:uiPriority="62"/>
-    <w:lsdException w:name="Medium Shading 1 Accent 5" w:uiPriority="63"/>
-    <w:lsdException w:name="Medium Shading 2 Accent 5" w:uiPriority="64"/>
-    <w:lsdException w:name="Medium List 1 Accent 5" w:uiPriority="65"/>
-    <w:lsdException w:name="Medium List 2 Accent 5" w:uiPriority="66"/>
-    <w:lsdException w:name="Medium Grid 1 Accent 5" w:uiPriority="67"/>
-    <w:lsdException w:name="Medium Grid 2 Accent 5" w:uiPriority="68"/>
-    <w:lsdException w:name="Medium Grid 3 Accent 5" w:uiPriority="69"/>
-    <w:lsdException w:name="Dark List Accent 5" w:uiPriority="70"/>
-    <w:lsdException w:name="Colorful Shading Accent 5" w:uiPriority="71"/>
-    <w:lsdException w:name="Colorful List Accent 5" w:uiPriority="72"/>
-    <w:lsdException w:name="Colorful Grid Accent 5" w:uiPriority="73"/>
-    <w:lsdException w:name="Light Shading Accent 6" w:uiPriority="60"/>
-    <w:lsdException w:name="Light List Accent 6" w:uiPriority="61"/>
-    <w:lsdException w:name="Light Grid Accent 6" w:uiPriority="62"/>
-    <w:lsdException w:name="Medium Shading 1 Accent 6" w:uiPriority="63"/>
-    <w:lsdException w:name="Medium Shading 2 Accent 6" w:uiPriority="64"/>
-    <w:lsdException w:name="Medium List 1 Accent 6" w:uiPriority="65"/>
-    <w:lsdException w:name="Medium List 2 Accent 6" w:uiPriority="66"/>
-    <w:lsdException w:name="Medium Grid 1 Accent 6" w:uiPriority="67"/>
-    <w:lsdException w:name="Medium Grid 2 Accent 6" w:uiPriority="68"/>
-    <w:lsdException w:name="Medium Grid 3 Accent 6" w:uiPriority="69"/>
-    <w:lsdException w:name="Dark List Accent 6" w:uiPriority="70"/>
-    <w:lsdException w:name="Colorful Shading Accent 6" w:uiPriority="71"/>
-    <w:lsdException w:name="Colorful List Accent 6" w:uiPriority="72"/>
-    <w:lsdException w:name="Colorful Grid Accent 6" w:uiPriority="73"/>
-    <w:lsdException w:name="Subtle Emphasis" w:uiPriority="19" w:qFormat="1"/>
-    <w:lsdException w:name="Intense Emphasis" w:uiPriority="21" w:qFormat="1"/>
-    <w:lsdException w:name="Subtle Reference" w:uiPriority="31" w:qFormat="1"/>
-    <w:lsdException w:name="Intense Reference" w:uiPriority="32" w:qFormat="1"/>
-    <w:lsdException w:name="Book Title" w:uiPriority="33" w:qFormat="1"/>
-    <w:lsdException w:name="Bibliography" w:semiHidden="1" w:uiPriority="37" w:unhideWhenUsed="1"/>
-    <w:lsdException w:name="TOC Heading" w:semiHidden="1" w:uiPriority="39" w:unhideWhenUsed="1" w:qFormat="1"/>
-    <w:lsdException w:name="Plain Table 1" w:uiPriority="41"/>
-    <w:lsdException w:name="Plain Table 2" w:uiPriority="42"/>
-    <w:lsdException w:name="Plain Table 3" w:uiPriority="43"/>
-    <w:lsdException w:name="Plain Table 4" w:uiPriority="44"/>
-    <w:lsdException w:name="Plain Table 5" w:uiPriority="45"/>
-    <w:lsdException w:name="Grid Table Light" w:uiPriority="40"/>
-    <w:lsdException w:name="Grid Table 1 Light" w:uiPriority="46"/>
-    <w:lsdException w:name="Grid Table 2" w:uiPriority="47"/>
-    <w:lsdException w:name="Grid Table 3" w:uiPriority="48"/>
-    <w:lsdException w:name="Grid Table 4" w:uiPriority="49"/>
-    <w:lsdException w:name="Grid Table 5 Dark" w:uiPriority="50"/>
-    <w:lsdException w:name="Grid Table 6 Colorful" w:uiPriority="51"/>
-    <w:lsdException w:name="Grid Table 7 Colorful" w:uiPriority="52"/>
-    <w:lsdException w:name="Grid Table 1 Light Accent 1" w:uiPriority="46"/>
-    <w:lsdException w:name="Grid Table 2 Accent 1" w:uiPriority="47"/>
-    <w:lsdException w:name="Grid Table 3 Accent 1" w:uiPriority="48"/>
-    <w:lsdException w:name="Grid Table 4 Accent 1" w:uiPriority="49"/>
-    <w:lsdException w:name="Grid Table 5 Dark Accent 1" w:uiPriority="50"/>
-    <w:lsdException w:name="Grid Table 6 Colorful Accent 1" w:uiPriority="51"/>
-    <w:lsdException w:name="Grid Table 7 Colorful Accent 1" w:uiPriority="52"/>
-    <w:lsdException w:name="Grid Table 1 Light Accent 2" w:uiPriority="46"/>
-    <w:lsdException w:name="Grid Table 2 Accent 2" w:uiPriority="47"/>
-    <w:lsdException w:name="Grid Table 3 Accent 2" w:uiPriority="48"/>
-    <w:lsdException w:name="Grid Table 4 Accent 2" w:uiPriority="49"/>
-    <w:lsdException w:name="Grid Table 5 Dark Accent 2" w:uiPriority="50"/>
-    <w:lsdException w:name="Grid Table 6 Colorful Accent 2" w:uiPriority="51"/>
-    <w:lsdException w:name="Grid Table 7 Colorful Accent 2" w:uiPriority="52"/>
-    <w:lsdException w:name="Grid Table 1 Light Accent 3" w:uiPriority="46"/>
-    <w:lsdException w:name="Grid Table 2 Accent 3" w:uiPriority="47"/>
-    <w:lsdException w:name="Grid Table 3 Accent 3" w:uiPriority="48"/>
-    <w:lsdException w:name="Grid Table 4 Accent 3" w:uiPriority="49"/>
-    <w:lsdException w:name="Grid Table 5 Dark Accent 3" w:uiPriority="50"/>
-    <w:lsdException w:name="Grid Table 6 Colorful Accent 3" w:uiPriority="51"/>
-    <w:lsdException w:name="Grid Table 7 Colorful Accent 3" w:uiPriority="52"/>
-    <w:lsdException w:name="Grid Table 1 Light Accent 4" w:uiPriority="46"/>
-    <w:lsdException w:name="Grid Table 2 Accent 4" w:uiPriority="47"/>
-    <w:lsdException w:name="Grid Table 3 Accent 4" w:uiPriority="48"/>
-    <w:lsdException w:name="Grid Table 4 Accent 4" w:uiPriority="49"/>
-    <w:lsdException w:name="Grid Table 5 Dark Accent 4" w:uiPriority="50"/>
-    <w:lsdException w:name="Grid Table 6 Colorful Accent 4" w:uiPriority="51"/>
-    <w:lsdException w:name="Grid Table 7 Colorful Accent 4" w:uiPriority="52"/>
-    <w:lsdException w:name="Grid Table 1 Light Accent 5" w:uiPriority="46"/>
-    <w:lsdException w:name="Grid Table 2 Accent 5" w:uiPriority="47"/>
-    <w:lsdException w:name="Grid Table 3 Accent 5" w:uiPriority="48"/>
-    <w:lsdException w:name="Grid Table 4 Accent 5" w:uiPriority="49"/>
-    <w:lsdException w:name="Grid Table 5 Dark Accent 5" w:uiPriority="50"/>
-    <w:lsdException w:name="Grid Table 6 Colorful Accent 5" w:uiPriority="51"/>
-    <w:lsdException w:name="Grid Table 7 Colorful Accent 5" w:uiPriority="52"/>
-    <w:lsdException w:name="Grid Table 1 Light Accent 6" w:uiPriority="46"/>
-    <w:lsdException w:name="Grid Table 2 Accent 6" w:uiPriority="47"/>
-    <w:lsdException w:name="Grid Table 3 Accent 6" w:uiPriority="48"/>
-    <w:lsdException w:name="Grid Table 4 Accent 6" w:uiPriority="49"/>
-    <w:lsdException w:name="Grid Table 5 Dark Accent 6" w:uiPriority="50"/>
-    <w:lsdException w:name="Grid Table 6 Colorful Accent 6" w:uiPriority="51"/>
-    <w:lsdException w:name="Grid Table 7 Colorful Accent 6" w:uiPriority="52"/>
-    <w:lsdException w:name="List Table 1 Light" w:uiPriority="46"/>
-    <w:lsdException w:name="List Table 2" w:uiPriority="47"/>
-    <w:lsdException w:name="List Table 3" w:uiPriority="48"/>
-    <w:lsdException w:name="List Table 4" w:uiPriority="49"/>
-    <w:lsdException w:name="List Table 5 Dark" w:uiPriority="50"/>
-    <w:lsdException w:name="List Table 6 Colorful" w:uiPriority="51"/>
-    <w:lsdException w:name="List Table 7 Colorful" w:uiPriority="52"/>
-    <w:lsdException w:name="List Table 1 Light Accent 1" w:uiPriority="46"/>
-    <w:lsdException w:name="List Table 2 Accent 1" w:uiPriority="47"/>
-    <w:lsdException w:name="List Table 3 Accent 1" w:uiPriority="48"/>
-    <w:lsdException w:name="List Table 4 Accent 1" w:uiPriority="49"/>
-    <w:lsdException w:name="List Table 5 Dark Accent 1" w:uiPriority="50"/>
-    <w:lsdException w:name="List Table 6 Colorful Accent 1" w:uiPriority="51"/>
-    <w:lsdException w:name="List Table 7 Colorful Accent 1" w:uiPriority="52"/>
-    <w:lsdException w:name="List Table 1 Light Accent 2" w:uiPriority="46"/>
-    <w:lsdException w:name="List Table 2 Accent 2" w:uiPriority="47"/>
-    <w:lsdException w:name="List Table 3 Accent 2" w:uiPriority="48"/>
-    <w:lsdException w:name="List Table 4 Accent 2" w:uiPriority="49"/>
-    <w:lsdException w:name="List Table 5 Dark Accent 2" w:uiPriority="50"/>
-    <w:lsdException w:name="List Table 6 Colorful Accent 2" w:uiPriority="51"/>
-    <w:lsdException w:name="List Table 7 Colorful Accent 2" w:uiPriority="52"/>
-    <w:lsdException w:name="List Table 1 Light Accent 3" w:uiPriority="46"/>
-    <w:lsdException w:name="List Table 2 Accent 3" w:uiPriority="47"/>
-    <w:lsdException w:name="List Table 3 Accent 3" w:uiPriority="48"/>
-    <w:lsdException w:name="List Table 4 Accent 3" w:uiPriority="49"/>
-    <w:lsdException w:name="List Table 5 Dark Accent 3" w:uiPriority="50"/>
-    <w:lsdException w:name="List Table 6 Colorful Accent 3" w:uiPriority="51"/>
-    <w:lsdException w:name="List Table 7 Colorful Accent 3" w:uiPriority="52"/>
-    <w:lsdException w:name="List Table 1 Light Accent 4" w:uiPriority="46"/>
-    <w:lsdException w:name="List Table 2 Accent 4" w:uiPriority="47"/>
-    <w:lsdException w:name="List Table 3 Accent 4" w:uiPriority="48"/>
-    <w:lsdException w:name="List Table 4 Accent 4" w:uiPriority="49"/>
-    <w:lsdException w:name="List Table 5 Dark Accent 4" w:uiPriority="50"/>
-    <w:lsdException w:name="List Table 6 Colorful Accent 4" w:uiPriority="51"/>
-    <w:lsdException w:name="List Table 7 Colorful Accent 4" w:uiPriority="52"/>
-    <w:lsdException w:name="List Table 1 Light Accent 5" w:uiPriority="46"/>
-    <w:lsdException w:name="List Table 2 Accent 5" w:uiPriority="47"/>
-    <w:lsdException w:name="List Table 3 Accent 5" w:uiPriority="48"/>
-    <w:lsdException w:name="List Table 4 Accent 5" w:uiPriority="49"/>
-    <w:lsdException w:name="List Table 5 Dark Accent 5" w:uiPriority="50"/>
-    <w:lsdException w:name="List Table 6 Colorful Accent 5" w:uiPriority="51"/>
-    <w:lsdException w:name="List Table 7 Colorful Accent 5" w:uiPriority="52"/>
-    <w:lsdException w:name="List Table 1 Light Accent 6" w:uiPriority="46"/>
-    <w:lsdException w:name="List Table 2 Accent 6" w:uiPriority="47"/>
-    <w:lsdException w:name="List Table 3 Accent 6" w:uiPriority="48"/>
-    <w:lsdException w:name="List Table 4 Accent 6" w:uiPriority="49"/>
-    <w:lsdException w:name="List Table 5 Dark Accent 6" w:uiPriority="50"/>
-    <w:lsdException w:name="List Table 6 Colorful Accent 6" w:uiPriority="51"/>
-    <w:lsdException w:name="List Table 7 Colorful Accent 6" w:uiPriority="52"/>
+  <w:latentStyles w:defLockedState="0" w:defUIPriority="99" w:defSemiHidden="1" w:defUnhideWhenUsed="1" w:defQFormat="0" w:count="267">
+    <w:lsdException w:name="Normal" w:semiHidden="0" w:uiPriority="0" w:unhideWhenUsed="0" w:qFormat="1"/>
+    <w:lsdException w:name="heading 1" w:semiHidden="0" w:uiPriority="9" w:unhideWhenUsed="0" w:qFormat="1"/>
+    <w:lsdException w:name="heading 2" w:uiPriority="9" w:qFormat="1"/>
+    <w:lsdException w:name="heading 3" w:uiPriority="9" w:qFormat="1"/>
+    <w:lsdException w:name="heading 4" w:uiPriority="9" w:qFormat="1"/>
+    <w:lsdException w:name="heading 5" w:uiPriority="9" w:qFormat="1"/>
+    <w:lsdException w:name="heading 6" w:uiPriority="9" w:qFormat="1"/>
+    <w:lsdException w:name="heading 7" w:uiPriority="9" w:qFormat="1"/>
+    <w:lsdException w:name="heading 8" w:uiPriority="9" w:qFormat="1"/>
+    <w:lsdException w:name="heading 9" w:uiPriority="9" w:qFormat="1"/>
+    <w:lsdException w:name="toc 1" w:uiPriority="39"/>
+    <w:lsdException w:name="toc 2" w:uiPriority="39"/>
+    <w:lsdException w:name="toc 3" w:uiPriority="39"/>
+    <w:lsdException w:name="toc 4" w:uiPriority="39"/>
+    <w:lsdException w:name="toc 5" w:uiPriority="39"/>
+    <w:lsdException w:name="toc 6" w:uiPriority="39"/>
+    <w:lsdException w:name="toc 7" w:uiPriority="39"/>
+    <w:lsdException w:name="toc 8" w:uiPriority="39"/>
+    <w:lsdException w:name="toc 9" w:uiPriority="39"/>
+    <w:lsdException w:name="caption" w:uiPriority="35" w:qFormat="1"/>
+    <w:lsdException w:name="Title" w:semiHidden="0" w:uiPriority="10" w:unhideWhenUsed="0" w:qFormat="1"/>
+    <w:lsdException w:name="Default Paragraph Font" w:uiPriority="1"/>
+    <w:lsdException w:name="Subtitle" w:semiHidden="0" w:uiPriority="11" w:unhideWhenUsed="0" w:qFormat="1"/>
+    <w:lsdException w:name="Strong" w:semiHidden="0" w:uiPriority="22" w:unhideWhenUsed="0" w:qFormat="1"/>
+    <w:lsdException w:name="Emphasis" w:semiHidden="0" w:uiPriority="20" w:unhideWhenUsed="0" w:qFormat="1"/>
+    <w:lsdException w:name="Table Grid" w:semiHidden="0" w:uiPriority="59" w:unhideWhenUsed="0"/>
+    <w:lsdException w:name="Placeholder Text" w:unhideWhenUsed="0"/>
+    <w:lsdException w:name="No Spacing" w:semiHidden="0" w:uiPriority="1" w:unhideWhenUsed="0" w:qFormat="1"/>
+    <w:lsdException w:name="Light Shading" w:semiHidden="0" w:uiPriority="60" w:unhideWhenUsed="0"/>
+    <w:lsdException w:name="Light List" w:semiHidden="0" w:uiPriority="61" w:unhideWhenUsed="0"/>
+    <w:lsdException w:name="Light Grid" w:semiHidden="0" w:uiPriority="62" w:unhideWhenUsed="0"/>
+    <w:lsdException w:name="Medium Shading 1" w:semiHidden="0" w:uiPriority="63" w:unhideWhenUsed="0"/>
+    <w:lsdException w:name="Medium Shading 2" w:semiHidden="0" w:uiPriority="64" w:unhideWhenUsed="0"/>
+    <w:lsdException w:name="Medium List 1" w:semiHidden="0" w:uiPriority="65" w:unhideWhenUsed="0"/>
+    <w:lsdException w:name="Medium List 2" w:semiHidden="0" w:uiPriority="66" w:unhideWhenUsed="0"/>
+    <w:lsdException w:name="Medium Grid 1" w:semiHidden="0" w:uiPriority="67" w:unhideWhenUsed="0"/>
+    <w:lsdException w:name="Medium Grid 2" w:semiHidden="0" w:uiPriority="68" w:unhideWhenUsed="0"/>
+    <w:lsdException w:name="Medium Grid 3" w:semiHidden="0" w:uiPriority="69" w:unhideWhenUsed="0"/>
+    <w:lsdException w:name="Dark List" w:semiHidden="0" w:uiPriority="70" w:unhideWhenUsed="0"/>
+    <w:lsdException w:name="Colorful Shading" w:semiHidden="0" w:uiPriority="71" w:unhideWhenUsed="0"/>
+    <w:lsdException w:name="Colorful List" w:semiHidden="0" w:uiPriority="72" w:unhideWhenUsed="0"/>
+    <w:lsdException w:name="Colorful Grid" w:semiHidden="0" w:uiPriority="73" w:unhideWhenUsed="0"/>
+    <w:lsdException w:name="Light Shading Accent 1" w:semiHidden="0" w:uiPriority="60" w:unhideWhenUsed="0"/>
+    <w:lsdException w:name="Light List Accent 1" w:semiHidden="0" w:uiPriority="61" w:unhideWhenUsed="0"/>
+    <w:lsdException w:name="Light Grid Accent 1" w:semiHidden="0" w:uiPriority="62" w:unhideWhenUsed="0"/>
+    <w:lsdException w:name="Medium Shading 1 Accent 1" w:semiHidden="0" w:uiPriority="63" w:unhideWhenUsed="0"/>
+    <w:lsdException w:name="Medium Shading 2 Accent 1" w:semiHidden="0" w:uiPriority="64" w:unhideWhenUsed="0"/>
+    <w:lsdException w:name="Medium List 1 Accent 1" w:semiHidden="0" w:uiPriority="65" w:unhideWhenUsed="0"/>
+    <w:lsdException w:name="Revision" w:unhideWhenUsed="0"/>
+    <w:lsdException w:name="List Paragraph" w:semiHidden="0" w:uiPriority="34" w:unhideWhenUsed="0" w:qFormat="1"/>
+    <w:lsdException w:name="Quote" w:semiHidden="0" w:uiPriority="29" w:unhideWhenUsed="0" w:qFormat="1"/>
+    <w:lsdException w:name="Intense Quote" w:semiHidden="0" w:uiPriority="30" w:unhideWhenUsed="0" w:qFormat="1"/>
+    <w:lsdException w:name="Medium List 2 Accent 1" w:semiHidden="0" w:uiPriority="66" w:unhideWhenUsed="0"/>
+    <w:lsdException w:name="Medium Grid 1 Accent 1" w:semiHidden="0" w:uiPriority="67" w:unhideWhenUsed="0"/>
+    <w:lsdException w:name="Medium Grid 2 Accent 1" w:semiHidden="0" w:uiPriority="68" w:unhideWhenUsed="0"/>
+    <w:lsdException w:name="Medium Grid 3 Accent 1" w:semiHidden="0" w:uiPriority="69" w:unhideWhenUsed="0"/>
+    <w:lsdException w:name="Dark List Accent 1" w:semiHidden="0" w:uiPriority="70" w:unhideWhenUsed="0"/>
+    <w:lsdException w:name="Colorful Shading Accent 1" w:semiHidden="0" w:uiPriority="71" w:unhideWhenUsed="0"/>
+    <w:lsdException w:name="Colorful List Accent 1" w:semiHidden="0" w:uiPriority="72" w:unhideWhenUsed="0"/>
+    <w:lsdException w:name="Colorful Grid Accent 1" w:semiHidden="0" w:uiPriority="73" w:unhideWhenUsed="0"/>
+    <w:lsdException w:name="Light Shading Accent 2" w:semiHidden="0" w:uiPriority="60" w:unhideWhenUsed="0"/>
+    <w:lsdException w:name="Light List Accent 2" w:semiHidden="0" w:uiPriority="61" w:unhideWhenUsed="0"/>
+    <w:lsdException w:name="Light Grid Accent 2" w:semiHidden="0" w:uiPriority="62" w:unhideWhenUsed="0"/>
+    <w:lsdException w:name="Medium Shading 1 Accent 2" w:semiHidden="0" w:uiPriority="63" w:unhideWhenUsed="0"/>
+    <w:lsdException w:name="Medium Shading 2 Accent 2" w:semiHidden="0" w:uiPriority="64" w:unhideWhenUsed="0"/>
+    <w:lsdException w:name="Medium List 1 Accent 2" w:semiHidden="0" w:uiPriority="65" w:unhideWhenUsed="0"/>
+    <w:lsdException w:name="Medium List 2 Accent 2" w:semiHidden="0" w:uiPriority="66" w:unhideWhenUsed="0"/>
+    <w:lsdException w:name="Medium Grid 1 Accent 2" w:semiHidden="0" w:uiPriority="67" w:unhideWhenUsed="0"/>
+    <w:lsdException w:name="Medium Grid 2 Accent 2" w:semiHidden="0" w:uiPriority="68" w:unhideWhenUsed="0"/>
+    <w:lsdException w:name="Medium Grid 3 Accent 2" w:semiHidden="0" w:uiPriority="69" w:unhideWhenUsed="0"/>
+    <w:lsdException w:name="Dark List Accent 2" w:semiHidden="0" w:uiPriority="70" w:unhideWhenUsed="0"/>
+    <w:lsdException w:name="Colorful Shading Accent 2" w:semiHidden="0" w:uiPriority="71" w:unhideWhenUsed="0"/>
+    <w:lsdException w:name="Colorful List Accent 2" w:semiHidden="0" w:uiPriority="72" w:unhideWhenUsed="0"/>
+    <w:lsdException w:name="Colorful Grid Accent 2" w:semiHidden="0" w:uiPriority="73" w:unhideWhenUsed="0"/>
+    <w:lsdException w:name="Light Shading Accent 3" w:semiHidden="0" w:uiPriority="60" w:unhideWhenUsed="0"/>
+    <w:lsdException w:name="Light List Accent 3" w:semiHidden="0" w:uiPriority="61" w:unhideWhenUsed="0"/>
+    <w:lsdException w:name="Light Grid Accent 3" w:semiHidden="0" w:uiPriority="62" w:unhideWhenUsed="0"/>
+    <w:lsdException w:name="Medium Shading 1 Accent 3" w:semiHidden="0" w:uiPriority="63" w:unhideWhenUsed="0"/>
+    <w:lsdException w:name="Medium Shading 2 Accent 3" w:semiHidden="0" w:uiPriority="64" w:unhideWhenUsed="0"/>
+    <w:lsdException w:name="Medium List 1 Accent 3" w:semiHidden="0" w:uiPriority="65" w:unhideWhenUsed="0"/>
+    <w:lsdException w:name="Medium List 2 Accent 3" w:semiHidden="0" w:uiPriority="66" w:unhideWhenUsed="0"/>
+    <w:lsdException w:name="Medium Grid 1 Accent 3" w:semiHidden="0" w:uiPriority="67" w:unhideWhenUsed="0"/>
+    <w:lsdException w:name="Medium Grid 2 Accent 3" w:semiHidden="0" w:uiPriority="68" w:unhideWhenUsed="0"/>
+    <w:lsdException w:name="Medium Grid 3 Accent 3" w:semiHidden="0" w:uiPriority="69" w:unhideWhenUsed="0"/>
+    <w:lsdException w:name="Dark List Accent 3" w:semiHidden="0" w:uiPriority="70" w:unhideWhenUsed="0"/>
+    <w:lsdException w:name="Colorful Shading Accent 3" w:semiHidden="0" w:uiPriority="71" w:unhideWhenUsed="0"/>
+    <w:lsdException w:name="Colorful List Accent 3" w:semiHidden="0" w:uiPriority="72" w:unhideWhenUsed="0"/>
+    <w:lsdException w:name="Colorful Grid Accent 3" w:semiHidden="0" w:uiPriority="73" w:unhideWhenUsed="0"/>
+    <w:lsdException w:name="Light Shading Accent 4" w:semiHidden="0" w:uiPriority="60" w:unhideWhenUsed="0"/>
+    <w:lsdException w:name="Light List Accent 4" w:semiHidden="0" w:uiPriority="61" w:unhideWhenUsed="0"/>
+    <w:lsdException w:name="Light Grid Accent 4" w:semiHidden="0" w:uiPriority="62" w:unhideWhenUsed="0"/>
+    <w:lsdException w:name="Medium Shading 1 Accent 4" w:semiHidden="0" w:uiPriority="63" w:unhideWhenUsed="0"/>
+    <w:lsdException w:name="Medium Shading 2 Accent 4" w:semiHidden="0" w:uiPriority="64" w:unhideWhenUsed="0"/>
+    <w:lsdException w:name="Medium List 1 Accent 4" w:semiHidden="0" w:uiPriority="65" w:unhideWhenUsed="0"/>
+    <w:lsdException w:name="Medium List 2 Accent 4" w:semiHidden="0" w:uiPriority="66" w:unhideWhenUsed="0"/>
+    <w:lsdException w:name="Medium Grid 1 Accent 4" w:semiHidden="0" w:uiPriority="67" w:unhideWhenUsed="0"/>
+    <w:lsdException w:name="Medium Grid 2 Accent 4" w:semiHidden="0" w:uiPriority="68" w:unhideWhenUsed="0"/>
+    <w:lsdException w:name="Medium Grid 3 Accent 4" w:semiHidden="0" w:uiPriority="69" w:unhideWhenUsed="0"/>
+    <w:lsdException w:name="Dark List Accent 4" w:semiHidden="0" w:uiPriority="70" w:unhideWhenUsed="0"/>
+    <w:lsdException w:name="Colorful Shading Accent 4" w:semiHidden="0" w:uiPriority="71" w:unhideWhenUsed="0"/>
+    <w:lsdException w:name="Colorful List Accent 4" w:semiHidden="0" w:uiPriority="72" w:unhideWhenUsed="0"/>
+    <w:lsdException w:name="Colorful Grid Accent 4" w:semiHidden="0" w:uiPriority="73" w:unhideWhenUsed="0"/>
+    <w:lsdException w:name="Light Shading Accent 5" w:semiHidden="0" w:uiPriority="60" w:unhideWhenUsed="0"/>
+    <w:lsdException w:name="Light List Accent 5" w:semiHidden="0" w:uiPriority="61" w:unhideWhenUsed="0"/>
+    <w:lsdException w:name="Light Grid Accent 5" w:semiHidden="0" w:uiPriority="62" w:unhideWhenUsed="0"/>
+    <w:lsdException w:name="Medium Shading 1 Accent 5" w:semiHidden="0" w:uiPriority="63" w:unhideWhenUsed="0"/>
+    <w:lsdException w:name="Medium Shading 2 Accent 5" w:semiHidden="0" w:uiPriority="64" w:unhideWhenUsed="0"/>
+    <w:lsdException w:name="Medium List 1 Accent 5" w:semiHidden="0" w:uiPriority="65" w:unhideWhenUsed="0"/>
+    <w:lsdException w:name="Medium List 2 Accent 5" w:semiHidden="0" w:uiPriority="66" w:unhideWhenUsed="0"/>
+    <w:lsdException w:name="Medium Grid 1 Accent 5" w:semiHidden="0" w:uiPriority="67" w:unhideWhenUsed="0"/>
+    <w:lsdException w:name="Medium Grid 2 Accent 5" w:semiHidden="0" w:uiPriority="68" w:unhideWhenUsed="0"/>
+    <w:lsdException w:name="Medium Grid 3 Accent 5" w:semiHidden="0" w:uiPriority="69" w:unhideWhenUsed="0"/>
+    <w:lsdException w:name="Dark List Accent 5" w:semiHidden="0" w:uiPriority="70" w:unhideWhenUsed="0"/>
+    <w:lsdException w:name="Colorful Shading Accent 5" w:semiHidden="0" w:uiPriority="71" w:unhideWhenUsed="0"/>
+    <w:lsdException w:name="Colorful List Accent 5" w:semiHidden="0" w:uiPriority="72" w:unhideWhenUsed="0"/>
+    <w:lsdException w:name="Colorful Grid Accent 5" w:semiHidden="0" w:uiPriority="73" w:unhideWhenUsed="0"/>
+    <w:lsdException w:name="Light Shading Accent 6" w:semiHidden="0" w:uiPriority="60" w:unhideWhenUsed="0"/>
+    <w:lsdException w:name="Light List Accent 6" w:semiHidden="0" w:uiPriority="61" w:unhideWhenUsed="0"/>
+    <w:lsdException w:name="Light Grid Accent 6" w:semiHidden="0" w:uiPriority="62" w:unhideWhenUsed="0"/>
+    <w:lsdException w:name="Medium Shading 1 Accent 6" w:semiHidden="0" w:uiPriority="63" w:unhideWhenUsed="0"/>
+    <w:lsdException w:name="Medium Shading 2 Accent 6" w:semiHidden="0" w:uiPriority="64" w:unhideWhenUsed="0"/>
+    <w:lsdException w:name="Medium List 1 Accent 6" w:semiHidden="0" w:uiPriority="65" w:unhideWhenUsed="0"/>
+    <w:lsdException w:name="Medium List 2 Accent 6" w:semiHidden="0" w:uiPriority="66" w:unhideWhenUsed="0"/>
+    <w:lsdException w:name="Medium Grid 1 Accent 6" w:semiHidden="0" w:uiPriority="67" w:unhideWhenUsed="0"/>
+    <w:lsdException w:name="Medium Grid 2 Accent 6" w:semiHidden="0" w:uiPriority="68" w:unhideWhenUsed="0"/>
+    <w:lsdException w:name="Medium Grid 3 Accent 6" w:semiHidden="0" w:uiPriority="69" w:unhideWhenUsed="0"/>
+    <w:lsdException w:name="Dark List Accent 6" w:semiHidden="0" w:uiPriority="70" w:unhideWhenUsed="0"/>
+    <w:lsdException w:name="Colorful Shading Accent 6" w:semiHidden="0" w:uiPriority="71" w:unhideWhenUsed="0"/>
+    <w:lsdException w:name="Colorful List Accent 6" w:semiHidden="0" w:uiPriority="72" w:unhideWhenUsed="0"/>
+    <w:lsdException w:name="Colorful Grid Accent 6" w:semiHidden="0" w:uiPriority="73" w:unhideWhenUsed="0"/>
+    <w:lsdException w:name="Subtle Emphasis" w:semiHidden="0" w:uiPriority="19" w:unhideWhenUsed="0" w:qFormat="1"/>
+    <w:lsdException w:name="Intense Emphasis" w:semiHidden="0" w:uiPriority="21" w:unhideWhenUsed="0" w:qFormat="1"/>
+    <w:lsdException w:name="Subtle Reference" w:semiHidden="0" w:uiPriority="31" w:unhideWhenUsed="0" w:qFormat="1"/>
+    <w:lsdException w:name="Intense Reference" w:semiHidden="0" w:uiPriority="32" w:unhideWhenUsed="0" w:qFormat="1"/>
+    <w:lsdException w:name="Book Title" w:semiHidden="0" w:uiPriority="33" w:unhideWhenUsed="0" w:qFormat="1"/>
+    <w:lsdException w:name="Bibliography" w:uiPriority="37"/>
+    <w:lsdException w:name="TOC Heading" w:uiPriority="39" w:qFormat="1"/>
   </w:latentStyles>
   <w:style w:type="paragraph" w:default="1" w:styleId="Normal">
     <w:name w:val="Normal"/>
@@ -4134,6 +4852,7 @@
     <w:uiPriority w:val="99"/>
     <w:semiHidden/>
     <w:unhideWhenUsed/>
+    <w:qFormat/>
     <w:tblPr>
       <w:tblInd w:w="0" w:type="dxa"/>
       <w:tblCellMar>
@@ -4499,7 +5218,7 @@
 </file>
 
 <file path=customXml/itemProps1.xml><?xml version="1.0" encoding="utf-8"?>
-<ds:datastoreItem xmlns:ds="http://schemas.openxmlformats.org/officeDocument/2006/customXml" ds:itemID="{BD070268-C8A0-409D-82B6-B8529D0A4DE6}">
+<ds:datastoreItem xmlns:ds="http://schemas.openxmlformats.org/officeDocument/2006/customXml" ds:itemID="{47FBBBEB-1240-46DE-8764-0B374E773B95}">
   <ds:schemaRefs>
     <ds:schemaRef ds:uri="http://schemas.openxmlformats.org/officeDocument/2006/bibliography"/>
   </ds:schemaRefs>

</xml_diff>

<commit_message>
Made some tweaks to the GUI. I added a tree view for the track segments.
</commit_message>
<xml_diff>
--- a/Documents/Railroad Signaling Block Design Tool - Milestone 3.docx
+++ b/Documents/Railroad Signaling Block Design Tool - Milestone 3.docx
@@ -1,6 +1,6 @@
 
 <file path=word/document.xml><?xml version="1.0" encoding="utf-8"?>
-<w:document xmlns:ve="http://schemas.openxmlformats.org/markup-compatibility/2006" xmlns:o="urn:schemas-microsoft-com:office:office" xmlns:r="http://schemas.openxmlformats.org/officeDocument/2006/relationships" xmlns:m="http://schemas.openxmlformats.org/officeDocument/2006/math" xmlns:v="urn:schemas-microsoft-com:vml" xmlns:wp="http://schemas.openxmlformats.org/drawingml/2006/wordprocessingDrawing" xmlns:w10="urn:schemas-microsoft-com:office:word" xmlns:w="http://schemas.openxmlformats.org/wordprocessingml/2006/main" xmlns:wne="http://schemas.microsoft.com/office/word/2006/wordml">
+<w:document xmlns:wpc="http://schemas.microsoft.com/office/word/2010/wordprocessingCanvas" xmlns:mc="http://schemas.openxmlformats.org/markup-compatibility/2006" xmlns:o="urn:schemas-microsoft-com:office:office" xmlns:r="http://schemas.openxmlformats.org/officeDocument/2006/relationships" xmlns:m="http://schemas.openxmlformats.org/officeDocument/2006/math" xmlns:v="urn:schemas-microsoft-com:vml" xmlns:wp14="http://schemas.microsoft.com/office/word/2010/wordprocessingDrawing" xmlns:wp="http://schemas.openxmlformats.org/drawingml/2006/wordprocessingDrawing" xmlns:w10="urn:schemas-microsoft-com:office:word" xmlns:w="http://schemas.openxmlformats.org/wordprocessingml/2006/main" xmlns:w14="http://schemas.microsoft.com/office/word/2010/wordml" xmlns:w15="http://schemas.microsoft.com/office/word/2012/wordml" xmlns:wpg="http://schemas.microsoft.com/office/word/2010/wordprocessingGroup" xmlns:wpi="http://schemas.microsoft.com/office/word/2010/wordprocessingInk" xmlns:wne="http://schemas.microsoft.com/office/word/2006/wordml" xmlns:wps="http://schemas.microsoft.com/office/word/2010/wordprocessingShape" mc:Ignorable="w14 w15 wp14">
   <w:body>
     <w:p>
       <w:pPr>
@@ -148,7 +148,7 @@
       <w:tblPr>
         <w:tblStyle w:val="TableGrid"/>
         <w:tblW w:w="9919" w:type="dxa"/>
-        <w:tblLook w:val="04A0"/>
+        <w:tblLook w:val="04A0" w:firstRow="1" w:lastRow="0" w:firstColumn="1" w:lastColumn="0" w:noHBand="0" w:noVBand="1"/>
       </w:tblPr>
       <w:tblGrid>
         <w:gridCol w:w="1549"/>
@@ -1102,13 +1102,15 @@
         <w:t>Look into multithreading:</w:t>
       </w:r>
       <w:r>
-        <w:rPr>
-          <w:u w:val="single"/>
-        </w:rPr>
-        <w:t xml:space="preserve"> </w:t>
-      </w:r>
-      <w:r>
-        <w:t xml:space="preserve">After initial testing of the Excel Parser, we realized that it took approximately 5-10 seconds to parse all relevant information out of the given sample file. We didn’t want this to hold the user up from conducting other tasks not pertinent to the information being parsed. We decided to create a thread that the parser would run in thus allowing the user to not have to wait. We are currently working on a semaphore implementation in order to ensure that the user does not try to access the data before it is parsed. </w:t>
+        <w:t xml:space="preserve">  </w:t>
+      </w:r>
+      <w:r>
+        <w:t>After initial testing of the Excel Parser, we realized that it took approximately 5-10 seconds to parse all relevant information out of the given sample file. We didn’t want this to hold the user up from conducting other tasks not pertinent to the information being parsed. We decided to create a thread that the parser would run in thus allowing the user to not have to wait. We are currently working on a semaphore imple</w:t>
+      </w:r>
+      <w:bookmarkStart w:id="0" w:name="_GoBack"/>
+      <w:bookmarkEnd w:id="0"/>
+      <w:r>
+        <w:t xml:space="preserve">mentation in order to ensure that the user does not try to access the data before it is parsed. </w:t>
       </w:r>
     </w:p>
     <w:p>
@@ -1119,10 +1121,7 @@
         <w:t>Implement Excel Parser:</w:t>
       </w:r>
       <w:r>
-        <w:rPr>
-          <w:u w:val="single"/>
-        </w:rPr>
-        <w:t xml:space="preserve"> </w:t>
+        <w:t xml:space="preserve">  </w:t>
       </w:r>
       <w:r>
         <w:t xml:space="preserve">GE informed us that they want the information to be parsed from a Microsoft Excel formatted file. They also informed us that, for right now, we can assume that the file layout will always be the same. We developed an Excel Parser that will take the file as input and pull out all relevant information and store it both in the database and create a Track Segment object out of it. </w:t>
@@ -1219,7 +1218,7 @@
         <w:tblStyle w:val="TableGrid"/>
         <w:tblpPr w:leftFromText="180" w:rightFromText="180" w:vertAnchor="text" w:horzAnchor="margin" w:tblpXSpec="center" w:tblpY="253"/>
         <w:tblW w:w="0" w:type="auto"/>
-        <w:tblLook w:val="04A0"/>
+        <w:tblLook w:val="04A0" w:firstRow="1" w:lastRow="0" w:firstColumn="1" w:lastColumn="0" w:noHBand="0" w:noVBand="1"/>
       </w:tblPr>
       <w:tblGrid>
         <w:gridCol w:w="1862"/>
@@ -1606,8 +1605,6 @@
           <w:u w:val="single"/>
         </w:rPr>
       </w:pPr>
-      <w:bookmarkStart w:id="0" w:name="_GoBack"/>
-      <w:bookmarkEnd w:id="0"/>
       <w:r>
         <w:rPr>
           <w:u w:val="single"/>
@@ -2130,7 +2127,7 @@
           <w:bottom w:w="15" w:type="dxa"/>
           <w:right w:w="15" w:type="dxa"/>
         </w:tblCellMar>
-        <w:tblLook w:val="04A0"/>
+        <w:tblLook w:val="04A0" w:firstRow="1" w:lastRow="0" w:firstColumn="1" w:lastColumn="0" w:noHBand="0" w:noVBand="1"/>
       </w:tblPr>
       <w:tblGrid>
         <w:gridCol w:w="1785"/>
@@ -4445,7 +4442,7 @@
 </file>
 
 <file path=word/numbering.xml><?xml version="1.0" encoding="utf-8"?>
-<w:numbering xmlns:ve="http://schemas.openxmlformats.org/markup-compatibility/2006" xmlns:o="urn:schemas-microsoft-com:office:office" xmlns:r="http://schemas.openxmlformats.org/officeDocument/2006/relationships" xmlns:m="http://schemas.openxmlformats.org/officeDocument/2006/math" xmlns:v="urn:schemas-microsoft-com:vml" xmlns:wp="http://schemas.openxmlformats.org/drawingml/2006/wordprocessingDrawing" xmlns:w10="urn:schemas-microsoft-com:office:word" xmlns:w="http://schemas.openxmlformats.org/wordprocessingml/2006/main" xmlns:wne="http://schemas.microsoft.com/office/word/2006/wordml">
+<w:numbering xmlns:wpc="http://schemas.microsoft.com/office/word/2010/wordprocessingCanvas" xmlns:mc="http://schemas.openxmlformats.org/markup-compatibility/2006" xmlns:o="urn:schemas-microsoft-com:office:office" xmlns:r="http://schemas.openxmlformats.org/officeDocument/2006/relationships" xmlns:m="http://schemas.openxmlformats.org/officeDocument/2006/math" xmlns:v="urn:schemas-microsoft-com:vml" xmlns:wp14="http://schemas.microsoft.com/office/word/2010/wordprocessingDrawing" xmlns:wp="http://schemas.openxmlformats.org/drawingml/2006/wordprocessingDrawing" xmlns:w10="urn:schemas-microsoft-com:office:word" xmlns:w="http://schemas.openxmlformats.org/wordprocessingml/2006/main" xmlns:w14="http://schemas.microsoft.com/office/word/2010/wordml" xmlns:w15="http://schemas.microsoft.com/office/word/2012/wordml" xmlns:wpg="http://schemas.microsoft.com/office/word/2010/wordprocessingGroup" xmlns:wpi="http://schemas.microsoft.com/office/word/2010/wordprocessingInk" xmlns:wne="http://schemas.microsoft.com/office/word/2006/wordml" xmlns:wps="http://schemas.microsoft.com/office/word/2010/wordprocessingShape" mc:Ignorable="w14 w15 wp14">
   <w:abstractNum w:abstractNumId="0">
     <w:nsid w:val="12E048C3"/>
     <w:multiLevelType w:val="hybridMultilevel"/>
@@ -4681,7 +4678,7 @@
 </file>
 
 <file path=word/styles.xml><?xml version="1.0" encoding="utf-8"?>
-<w:styles xmlns:r="http://schemas.openxmlformats.org/officeDocument/2006/relationships" xmlns:w="http://schemas.openxmlformats.org/wordprocessingml/2006/main">
+<w:styles xmlns:mc="http://schemas.openxmlformats.org/markup-compatibility/2006" xmlns:r="http://schemas.openxmlformats.org/officeDocument/2006/relationships" xmlns:w="http://schemas.openxmlformats.org/wordprocessingml/2006/main" xmlns:w14="http://schemas.microsoft.com/office/word/2010/wordml" xmlns:w15="http://schemas.microsoft.com/office/word/2012/wordml" mc:Ignorable="w14 w15">
   <w:docDefaults>
     <w:rPrDefault>
       <w:rPr>
@@ -4697,144 +4694,378 @@
       </w:pPr>
     </w:pPrDefault>
   </w:docDefaults>
-  <w:latentStyles w:defLockedState="0" w:defUIPriority="99" w:defSemiHidden="1" w:defUnhideWhenUsed="1" w:defQFormat="0" w:count="267">
-    <w:lsdException w:name="Normal" w:semiHidden="0" w:uiPriority="0" w:unhideWhenUsed="0" w:qFormat="1"/>
-    <w:lsdException w:name="heading 1" w:semiHidden="0" w:uiPriority="9" w:unhideWhenUsed="0" w:qFormat="1"/>
-    <w:lsdException w:name="heading 2" w:uiPriority="9" w:qFormat="1"/>
-    <w:lsdException w:name="heading 3" w:uiPriority="9" w:qFormat="1"/>
-    <w:lsdException w:name="heading 4" w:uiPriority="9" w:qFormat="1"/>
-    <w:lsdException w:name="heading 5" w:uiPriority="9" w:qFormat="1"/>
-    <w:lsdException w:name="heading 6" w:uiPriority="9" w:qFormat="1"/>
-    <w:lsdException w:name="heading 7" w:uiPriority="9" w:qFormat="1"/>
-    <w:lsdException w:name="heading 8" w:uiPriority="9" w:qFormat="1"/>
-    <w:lsdException w:name="heading 9" w:uiPriority="9" w:qFormat="1"/>
-    <w:lsdException w:name="toc 1" w:uiPriority="39"/>
-    <w:lsdException w:name="toc 2" w:uiPriority="39"/>
-    <w:lsdException w:name="toc 3" w:uiPriority="39"/>
-    <w:lsdException w:name="toc 4" w:uiPriority="39"/>
-    <w:lsdException w:name="toc 5" w:uiPriority="39"/>
-    <w:lsdException w:name="toc 6" w:uiPriority="39"/>
-    <w:lsdException w:name="toc 7" w:uiPriority="39"/>
-    <w:lsdException w:name="toc 8" w:uiPriority="39"/>
-    <w:lsdException w:name="toc 9" w:uiPriority="39"/>
-    <w:lsdException w:name="caption" w:uiPriority="35" w:qFormat="1"/>
-    <w:lsdException w:name="Title" w:semiHidden="0" w:uiPriority="10" w:unhideWhenUsed="0" w:qFormat="1"/>
-    <w:lsdException w:name="Default Paragraph Font" w:uiPriority="1"/>
-    <w:lsdException w:name="Subtitle" w:semiHidden="0" w:uiPriority="11" w:unhideWhenUsed="0" w:qFormat="1"/>
-    <w:lsdException w:name="Strong" w:semiHidden="0" w:uiPriority="22" w:unhideWhenUsed="0" w:qFormat="1"/>
-    <w:lsdException w:name="Emphasis" w:semiHidden="0" w:uiPriority="20" w:unhideWhenUsed="0" w:qFormat="1"/>
-    <w:lsdException w:name="Table Grid" w:semiHidden="0" w:uiPriority="59" w:unhideWhenUsed="0"/>
-    <w:lsdException w:name="Placeholder Text" w:unhideWhenUsed="0"/>
-    <w:lsdException w:name="No Spacing" w:semiHidden="0" w:uiPriority="1" w:unhideWhenUsed="0" w:qFormat="1"/>
-    <w:lsdException w:name="Light Shading" w:semiHidden="0" w:uiPriority="60" w:unhideWhenUsed="0"/>
-    <w:lsdException w:name="Light List" w:semiHidden="0" w:uiPriority="61" w:unhideWhenUsed="0"/>
-    <w:lsdException w:name="Light Grid" w:semiHidden="0" w:uiPriority="62" w:unhideWhenUsed="0"/>
-    <w:lsdException w:name="Medium Shading 1" w:semiHidden="0" w:uiPriority="63" w:unhideWhenUsed="0"/>
-    <w:lsdException w:name="Medium Shading 2" w:semiHidden="0" w:uiPriority="64" w:unhideWhenUsed="0"/>
-    <w:lsdException w:name="Medium List 1" w:semiHidden="0" w:uiPriority="65" w:unhideWhenUsed="0"/>
-    <w:lsdException w:name="Medium List 2" w:semiHidden="0" w:uiPriority="66" w:unhideWhenUsed="0"/>
-    <w:lsdException w:name="Medium Grid 1" w:semiHidden="0" w:uiPriority="67" w:unhideWhenUsed="0"/>
-    <w:lsdException w:name="Medium Grid 2" w:semiHidden="0" w:uiPriority="68" w:unhideWhenUsed="0"/>
-    <w:lsdException w:name="Medium Grid 3" w:semiHidden="0" w:uiPriority="69" w:unhideWhenUsed="0"/>
-    <w:lsdException w:name="Dark List" w:semiHidden="0" w:uiPriority="70" w:unhideWhenUsed="0"/>
-    <w:lsdException w:name="Colorful Shading" w:semiHidden="0" w:uiPriority="71" w:unhideWhenUsed="0"/>
-    <w:lsdException w:name="Colorful List" w:semiHidden="0" w:uiPriority="72" w:unhideWhenUsed="0"/>
-    <w:lsdException w:name="Colorful Grid" w:semiHidden="0" w:uiPriority="73" w:unhideWhenUsed="0"/>
-    <w:lsdException w:name="Light Shading Accent 1" w:semiHidden="0" w:uiPriority="60" w:unhideWhenUsed="0"/>
-    <w:lsdException w:name="Light List Accent 1" w:semiHidden="0" w:uiPriority="61" w:unhideWhenUsed="0"/>
-    <w:lsdException w:name="Light Grid Accent 1" w:semiHidden="0" w:uiPriority="62" w:unhideWhenUsed="0"/>
-    <w:lsdException w:name="Medium Shading 1 Accent 1" w:semiHidden="0" w:uiPriority="63" w:unhideWhenUsed="0"/>
-    <w:lsdException w:name="Medium Shading 2 Accent 1" w:semiHidden="0" w:uiPriority="64" w:unhideWhenUsed="0"/>
-    <w:lsdException w:name="Medium List 1 Accent 1" w:semiHidden="0" w:uiPriority="65" w:unhideWhenUsed="0"/>
-    <w:lsdException w:name="Revision" w:unhideWhenUsed="0"/>
-    <w:lsdException w:name="List Paragraph" w:semiHidden="0" w:uiPriority="34" w:unhideWhenUsed="0" w:qFormat="1"/>
-    <w:lsdException w:name="Quote" w:semiHidden="0" w:uiPriority="29" w:unhideWhenUsed="0" w:qFormat="1"/>
-    <w:lsdException w:name="Intense Quote" w:semiHidden="0" w:uiPriority="30" w:unhideWhenUsed="0" w:qFormat="1"/>
-    <w:lsdException w:name="Medium List 2 Accent 1" w:semiHidden="0" w:uiPriority="66" w:unhideWhenUsed="0"/>
-    <w:lsdException w:name="Medium Grid 1 Accent 1" w:semiHidden="0" w:uiPriority="67" w:unhideWhenUsed="0"/>
-    <w:lsdException w:name="Medium Grid 2 Accent 1" w:semiHidden="0" w:uiPriority="68" w:unhideWhenUsed="0"/>
-    <w:lsdException w:name="Medium Grid 3 Accent 1" w:semiHidden="0" w:uiPriority="69" w:unhideWhenUsed="0"/>
-    <w:lsdException w:name="Dark List Accent 1" w:semiHidden="0" w:uiPriority="70" w:unhideWhenUsed="0"/>
-    <w:lsdException w:name="Colorful Shading Accent 1" w:semiHidden="0" w:uiPriority="71" w:unhideWhenUsed="0"/>
-    <w:lsdException w:name="Colorful List Accent 1" w:semiHidden="0" w:uiPriority="72" w:unhideWhenUsed="0"/>
-    <w:lsdException w:name="Colorful Grid Accent 1" w:semiHidden="0" w:uiPriority="73" w:unhideWhenUsed="0"/>
-    <w:lsdException w:name="Light Shading Accent 2" w:semiHidden="0" w:uiPriority="60" w:unhideWhenUsed="0"/>
-    <w:lsdException w:name="Light List Accent 2" w:semiHidden="0" w:uiPriority="61" w:unhideWhenUsed="0"/>
-    <w:lsdException w:name="Light Grid Accent 2" w:semiHidden="0" w:uiPriority="62" w:unhideWhenUsed="0"/>
-    <w:lsdException w:name="Medium Shading 1 Accent 2" w:semiHidden="0" w:uiPriority="63" w:unhideWhenUsed="0"/>
-    <w:lsdException w:name="Medium Shading 2 Accent 2" w:semiHidden="0" w:uiPriority="64" w:unhideWhenUsed="0"/>
-    <w:lsdException w:name="Medium List 1 Accent 2" w:semiHidden="0" w:uiPriority="65" w:unhideWhenUsed="0"/>
-    <w:lsdException w:name="Medium List 2 Accent 2" w:semiHidden="0" w:uiPriority="66" w:unhideWhenUsed="0"/>
-    <w:lsdException w:name="Medium Grid 1 Accent 2" w:semiHidden="0" w:uiPriority="67" w:unhideWhenUsed="0"/>
-    <w:lsdException w:name="Medium Grid 2 Accent 2" w:semiHidden="0" w:uiPriority="68" w:unhideWhenUsed="0"/>
-    <w:lsdException w:name="Medium Grid 3 Accent 2" w:semiHidden="0" w:uiPriority="69" w:unhideWhenUsed="0"/>
-    <w:lsdException w:name="Dark List Accent 2" w:semiHidden="0" w:uiPriority="70" w:unhideWhenUsed="0"/>
-    <w:lsdException w:name="Colorful Shading Accent 2" w:semiHidden="0" w:uiPriority="71" w:unhideWhenUsed="0"/>
-    <w:lsdException w:name="Colorful List Accent 2" w:semiHidden="0" w:uiPriority="72" w:unhideWhenUsed="0"/>
-    <w:lsdException w:name="Colorful Grid Accent 2" w:semiHidden="0" w:uiPriority="73" w:unhideWhenUsed="0"/>
-    <w:lsdException w:name="Light Shading Accent 3" w:semiHidden="0" w:uiPriority="60" w:unhideWhenUsed="0"/>
-    <w:lsdException w:name="Light List Accent 3" w:semiHidden="0" w:uiPriority="61" w:unhideWhenUsed="0"/>
-    <w:lsdException w:name="Light Grid Accent 3" w:semiHidden="0" w:uiPriority="62" w:unhideWhenUsed="0"/>
-    <w:lsdException w:name="Medium Shading 1 Accent 3" w:semiHidden="0" w:uiPriority="63" w:unhideWhenUsed="0"/>
-    <w:lsdException w:name="Medium Shading 2 Accent 3" w:semiHidden="0" w:uiPriority="64" w:unhideWhenUsed="0"/>
-    <w:lsdException w:name="Medium List 1 Accent 3" w:semiHidden="0" w:uiPriority="65" w:unhideWhenUsed="0"/>
-    <w:lsdException w:name="Medium List 2 Accent 3" w:semiHidden="0" w:uiPriority="66" w:unhideWhenUsed="0"/>
-    <w:lsdException w:name="Medium Grid 1 Accent 3" w:semiHidden="0" w:uiPriority="67" w:unhideWhenUsed="0"/>
-    <w:lsdException w:name="Medium Grid 2 Accent 3" w:semiHidden="0" w:uiPriority="68" w:unhideWhenUsed="0"/>
-    <w:lsdException w:name="Medium Grid 3 Accent 3" w:semiHidden="0" w:uiPriority="69" w:unhideWhenUsed="0"/>
-    <w:lsdException w:name="Dark List Accent 3" w:semiHidden="0" w:uiPriority="70" w:unhideWhenUsed="0"/>
-    <w:lsdException w:name="Colorful Shading Accent 3" w:semiHidden="0" w:uiPriority="71" w:unhideWhenUsed="0"/>
-    <w:lsdException w:name="Colorful List Accent 3" w:semiHidden="0" w:uiPriority="72" w:unhideWhenUsed="0"/>
-    <w:lsdException w:name="Colorful Grid Accent 3" w:semiHidden="0" w:uiPriority="73" w:unhideWhenUsed="0"/>
-    <w:lsdException w:name="Light Shading Accent 4" w:semiHidden="0" w:uiPriority="60" w:unhideWhenUsed="0"/>
-    <w:lsdException w:name="Light List Accent 4" w:semiHidden="0" w:uiPriority="61" w:unhideWhenUsed="0"/>
-    <w:lsdException w:name="Light Grid Accent 4" w:semiHidden="0" w:uiPriority="62" w:unhideWhenUsed="0"/>
-    <w:lsdException w:name="Medium Shading 1 Accent 4" w:semiHidden="0" w:uiPriority="63" w:unhideWhenUsed="0"/>
-    <w:lsdException w:name="Medium Shading 2 Accent 4" w:semiHidden="0" w:uiPriority="64" w:unhideWhenUsed="0"/>
-    <w:lsdException w:name="Medium List 1 Accent 4" w:semiHidden="0" w:uiPriority="65" w:unhideWhenUsed="0"/>
-    <w:lsdException w:name="Medium List 2 Accent 4" w:semiHidden="0" w:uiPriority="66" w:unhideWhenUsed="0"/>
-    <w:lsdException w:name="Medium Grid 1 Accent 4" w:semiHidden="0" w:uiPriority="67" w:unhideWhenUsed="0"/>
-    <w:lsdException w:name="Medium Grid 2 Accent 4" w:semiHidden="0" w:uiPriority="68" w:unhideWhenUsed="0"/>
-    <w:lsdException w:name="Medium Grid 3 Accent 4" w:semiHidden="0" w:uiPriority="69" w:unhideWhenUsed="0"/>
-    <w:lsdException w:name="Dark List Accent 4" w:semiHidden="0" w:uiPriority="70" w:unhideWhenUsed="0"/>
-    <w:lsdException w:name="Colorful Shading Accent 4" w:semiHidden="0" w:uiPriority="71" w:unhideWhenUsed="0"/>
-    <w:lsdException w:name="Colorful List Accent 4" w:semiHidden="0" w:uiPriority="72" w:unhideWhenUsed="0"/>
-    <w:lsdException w:name="Colorful Grid Accent 4" w:semiHidden="0" w:uiPriority="73" w:unhideWhenUsed="0"/>
-    <w:lsdException w:name="Light Shading Accent 5" w:semiHidden="0" w:uiPriority="60" w:unhideWhenUsed="0"/>
-    <w:lsdException w:name="Light List Accent 5" w:semiHidden="0" w:uiPriority="61" w:unhideWhenUsed="0"/>
-    <w:lsdException w:name="Light Grid Accent 5" w:semiHidden="0" w:uiPriority="62" w:unhideWhenUsed="0"/>
-    <w:lsdException w:name="Medium Shading 1 Accent 5" w:semiHidden="0" w:uiPriority="63" w:unhideWhenUsed="0"/>
-    <w:lsdException w:name="Medium Shading 2 Accent 5" w:semiHidden="0" w:uiPriority="64" w:unhideWhenUsed="0"/>
-    <w:lsdException w:name="Medium List 1 Accent 5" w:semiHidden="0" w:uiPriority="65" w:unhideWhenUsed="0"/>
-    <w:lsdException w:name="Medium List 2 Accent 5" w:semiHidden="0" w:uiPriority="66" w:unhideWhenUsed="0"/>
-    <w:lsdException w:name="Medium Grid 1 Accent 5" w:semiHidden="0" w:uiPriority="67" w:unhideWhenUsed="0"/>
-    <w:lsdException w:name="Medium Grid 2 Accent 5" w:semiHidden="0" w:uiPriority="68" w:unhideWhenUsed="0"/>
-    <w:lsdException w:name="Medium Grid 3 Accent 5" w:semiHidden="0" w:uiPriority="69" w:unhideWhenUsed="0"/>
-    <w:lsdException w:name="Dark List Accent 5" w:semiHidden="0" w:uiPriority="70" w:unhideWhenUsed="0"/>
-    <w:lsdException w:name="Colorful Shading Accent 5" w:semiHidden="0" w:uiPriority="71" w:unhideWhenUsed="0"/>
-    <w:lsdException w:name="Colorful List Accent 5" w:semiHidden="0" w:uiPriority="72" w:unhideWhenUsed="0"/>
-    <w:lsdException w:name="Colorful Grid Accent 5" w:semiHidden="0" w:uiPriority="73" w:unhideWhenUsed="0"/>
-    <w:lsdException w:name="Light Shading Accent 6" w:semiHidden="0" w:uiPriority="60" w:unhideWhenUsed="0"/>
-    <w:lsdException w:name="Light List Accent 6" w:semiHidden="0" w:uiPriority="61" w:unhideWhenUsed="0"/>
-    <w:lsdException w:name="Light Grid Accent 6" w:semiHidden="0" w:uiPriority="62" w:unhideWhenUsed="0"/>
-    <w:lsdException w:name="Medium Shading 1 Accent 6" w:semiHidden="0" w:uiPriority="63" w:unhideWhenUsed="0"/>
-    <w:lsdException w:name="Medium Shading 2 Accent 6" w:semiHidden="0" w:uiPriority="64" w:unhideWhenUsed="0"/>
-    <w:lsdException w:name="Medium List 1 Accent 6" w:semiHidden="0" w:uiPriority="65" w:unhideWhenUsed="0"/>
-    <w:lsdException w:name="Medium List 2 Accent 6" w:semiHidden="0" w:uiPriority="66" w:unhideWhenUsed="0"/>
-    <w:lsdException w:name="Medium Grid 1 Accent 6" w:semiHidden="0" w:uiPriority="67" w:unhideWhenUsed="0"/>
-    <w:lsdException w:name="Medium Grid 2 Accent 6" w:semiHidden="0" w:uiPriority="68" w:unhideWhenUsed="0"/>
-    <w:lsdException w:name="Medium Grid 3 Accent 6" w:semiHidden="0" w:uiPriority="69" w:unhideWhenUsed="0"/>
-    <w:lsdException w:name="Dark List Accent 6" w:semiHidden="0" w:uiPriority="70" w:unhideWhenUsed="0"/>
-    <w:lsdException w:name="Colorful Shading Accent 6" w:semiHidden="0" w:uiPriority="71" w:unhideWhenUsed="0"/>
-    <w:lsdException w:name="Colorful List Accent 6" w:semiHidden="0" w:uiPriority="72" w:unhideWhenUsed="0"/>
-    <w:lsdException w:name="Colorful Grid Accent 6" w:semiHidden="0" w:uiPriority="73" w:unhideWhenUsed="0"/>
-    <w:lsdException w:name="Subtle Emphasis" w:semiHidden="0" w:uiPriority="19" w:unhideWhenUsed="0" w:qFormat="1"/>
-    <w:lsdException w:name="Intense Emphasis" w:semiHidden="0" w:uiPriority="21" w:unhideWhenUsed="0" w:qFormat="1"/>
-    <w:lsdException w:name="Subtle Reference" w:semiHidden="0" w:uiPriority="31" w:unhideWhenUsed="0" w:qFormat="1"/>
-    <w:lsdException w:name="Intense Reference" w:semiHidden="0" w:uiPriority="32" w:unhideWhenUsed="0" w:qFormat="1"/>
-    <w:lsdException w:name="Book Title" w:semiHidden="0" w:uiPriority="33" w:unhideWhenUsed="0" w:qFormat="1"/>
-    <w:lsdException w:name="Bibliography" w:uiPriority="37"/>
-    <w:lsdException w:name="TOC Heading" w:uiPriority="39" w:qFormat="1"/>
+  <w:latentStyles w:defLockedState="0" w:defUIPriority="99" w:defSemiHidden="0" w:defUnhideWhenUsed="0" w:defQFormat="0" w:count="371">
+    <w:lsdException w:name="Normal" w:uiPriority="0" w:qFormat="1"/>
+    <w:lsdException w:name="heading 1" w:uiPriority="9" w:qFormat="1"/>
+    <w:lsdException w:name="heading 2" w:semiHidden="1" w:uiPriority="9" w:unhideWhenUsed="1" w:qFormat="1"/>
+    <w:lsdException w:name="heading 3" w:semiHidden="1" w:uiPriority="9" w:unhideWhenUsed="1" w:qFormat="1"/>
+    <w:lsdException w:name="heading 4" w:semiHidden="1" w:uiPriority="9" w:unhideWhenUsed="1" w:qFormat="1"/>
+    <w:lsdException w:name="heading 5" w:semiHidden="1" w:uiPriority="9" w:unhideWhenUsed="1" w:qFormat="1"/>
+    <w:lsdException w:name="heading 6" w:semiHidden="1" w:uiPriority="9" w:unhideWhenUsed="1" w:qFormat="1"/>
+    <w:lsdException w:name="heading 7" w:semiHidden="1" w:uiPriority="9" w:unhideWhenUsed="1" w:qFormat="1"/>
+    <w:lsdException w:name="heading 8" w:semiHidden="1" w:uiPriority="9" w:unhideWhenUsed="1" w:qFormat="1"/>
+    <w:lsdException w:name="heading 9" w:semiHidden="1" w:uiPriority="9" w:unhideWhenUsed="1" w:qFormat="1"/>
+    <w:lsdException w:name="index 1" w:semiHidden="1" w:unhideWhenUsed="1"/>
+    <w:lsdException w:name="index 2" w:semiHidden="1" w:unhideWhenUsed="1"/>
+    <w:lsdException w:name="index 3" w:semiHidden="1" w:unhideWhenUsed="1"/>
+    <w:lsdException w:name="index 4" w:semiHidden="1" w:unhideWhenUsed="1"/>
+    <w:lsdException w:name="index 5" w:semiHidden="1" w:unhideWhenUsed="1"/>
+    <w:lsdException w:name="index 6" w:semiHidden="1" w:unhideWhenUsed="1"/>
+    <w:lsdException w:name="index 7" w:semiHidden="1" w:unhideWhenUsed="1"/>
+    <w:lsdException w:name="index 8" w:semiHidden="1" w:unhideWhenUsed="1"/>
+    <w:lsdException w:name="index 9" w:semiHidden="1" w:unhideWhenUsed="1"/>
+    <w:lsdException w:name="toc 1" w:semiHidden="1" w:uiPriority="39" w:unhideWhenUsed="1"/>
+    <w:lsdException w:name="toc 2" w:semiHidden="1" w:uiPriority="39" w:unhideWhenUsed="1"/>
+    <w:lsdException w:name="toc 3" w:semiHidden="1" w:uiPriority="39" w:unhideWhenUsed="1"/>
+    <w:lsdException w:name="toc 4" w:semiHidden="1" w:uiPriority="39" w:unhideWhenUsed="1"/>
+    <w:lsdException w:name="toc 5" w:semiHidden="1" w:uiPriority="39" w:unhideWhenUsed="1"/>
+    <w:lsdException w:name="toc 6" w:semiHidden="1" w:uiPriority="39" w:unhideWhenUsed="1"/>
+    <w:lsdException w:name="toc 7" w:semiHidden="1" w:uiPriority="39" w:unhideWhenUsed="1"/>
+    <w:lsdException w:name="toc 8" w:semiHidden="1" w:uiPriority="39" w:unhideWhenUsed="1"/>
+    <w:lsdException w:name="toc 9" w:semiHidden="1" w:uiPriority="39" w:unhideWhenUsed="1"/>
+    <w:lsdException w:name="Normal Indent" w:semiHidden="1" w:unhideWhenUsed="1"/>
+    <w:lsdException w:name="footnote text" w:semiHidden="1" w:unhideWhenUsed="1"/>
+    <w:lsdException w:name="annotation text" w:semiHidden="1" w:unhideWhenUsed="1"/>
+    <w:lsdException w:name="header" w:semiHidden="1" w:unhideWhenUsed="1"/>
+    <w:lsdException w:name="footer" w:semiHidden="1" w:unhideWhenUsed="1"/>
+    <w:lsdException w:name="index heading" w:semiHidden="1" w:unhideWhenUsed="1"/>
+    <w:lsdException w:name="caption" w:semiHidden="1" w:uiPriority="35" w:unhideWhenUsed="1" w:qFormat="1"/>
+    <w:lsdException w:name="table of figures" w:semiHidden="1" w:unhideWhenUsed="1"/>
+    <w:lsdException w:name="envelope address" w:semiHidden="1" w:unhideWhenUsed="1"/>
+    <w:lsdException w:name="envelope return" w:semiHidden="1" w:unhideWhenUsed="1"/>
+    <w:lsdException w:name="footnote reference" w:semiHidden="1" w:unhideWhenUsed="1"/>
+    <w:lsdException w:name="annotation reference" w:semiHidden="1" w:unhideWhenUsed="1"/>
+    <w:lsdException w:name="line number" w:semiHidden="1" w:unhideWhenUsed="1"/>
+    <w:lsdException w:name="page number" w:semiHidden="1" w:unhideWhenUsed="1"/>
+    <w:lsdException w:name="endnote reference" w:semiHidden="1" w:unhideWhenUsed="1"/>
+    <w:lsdException w:name="endnote text" w:semiHidden="1" w:unhideWhenUsed="1"/>
+    <w:lsdException w:name="table of authorities" w:semiHidden="1" w:unhideWhenUsed="1"/>
+    <w:lsdException w:name="macro" w:semiHidden="1" w:unhideWhenUsed="1"/>
+    <w:lsdException w:name="toa heading" w:semiHidden="1" w:unhideWhenUsed="1"/>
+    <w:lsdException w:name="List" w:semiHidden="1" w:unhideWhenUsed="1"/>
+    <w:lsdException w:name="List Bullet" w:semiHidden="1" w:unhideWhenUsed="1"/>
+    <w:lsdException w:name="List Number" w:semiHidden="1" w:unhideWhenUsed="1"/>
+    <w:lsdException w:name="List 2" w:semiHidden="1" w:unhideWhenUsed="1"/>
+    <w:lsdException w:name="List 3" w:semiHidden="1" w:unhideWhenUsed="1"/>
+    <w:lsdException w:name="List 4" w:semiHidden="1" w:unhideWhenUsed="1"/>
+    <w:lsdException w:name="List 5" w:semiHidden="1" w:unhideWhenUsed="1"/>
+    <w:lsdException w:name="List Bullet 2" w:semiHidden="1" w:unhideWhenUsed="1"/>
+    <w:lsdException w:name="List Bullet 3" w:semiHidden="1" w:unhideWhenUsed="1"/>
+    <w:lsdException w:name="List Bullet 4" w:semiHidden="1" w:unhideWhenUsed="1"/>
+    <w:lsdException w:name="List Bullet 5" w:semiHidden="1" w:unhideWhenUsed="1"/>
+    <w:lsdException w:name="List Number 2" w:semiHidden="1" w:unhideWhenUsed="1"/>
+    <w:lsdException w:name="List Number 3" w:semiHidden="1" w:unhideWhenUsed="1"/>
+    <w:lsdException w:name="List Number 4" w:semiHidden="1" w:unhideWhenUsed="1"/>
+    <w:lsdException w:name="List Number 5" w:semiHidden="1" w:unhideWhenUsed="1"/>
+    <w:lsdException w:name="Title" w:uiPriority="10" w:qFormat="1"/>
+    <w:lsdException w:name="Closing" w:semiHidden="1" w:unhideWhenUsed="1"/>
+    <w:lsdException w:name="Signature" w:semiHidden="1" w:unhideWhenUsed="1"/>
+    <w:lsdException w:name="Default Paragraph Font" w:semiHidden="1" w:uiPriority="1" w:unhideWhenUsed="1"/>
+    <w:lsdException w:name="Body Text" w:semiHidden="1" w:unhideWhenUsed="1"/>
+    <w:lsdException w:name="Body Text Indent" w:semiHidden="1" w:unhideWhenUsed="1"/>
+    <w:lsdException w:name="List Continue" w:semiHidden="1" w:unhideWhenUsed="1"/>
+    <w:lsdException w:name="List Continue 2" w:semiHidden="1" w:unhideWhenUsed="1"/>
+    <w:lsdException w:name="List Continue 3" w:semiHidden="1" w:unhideWhenUsed="1"/>
+    <w:lsdException w:name="List Continue 4" w:semiHidden="1" w:unhideWhenUsed="1"/>
+    <w:lsdException w:name="List Continue 5" w:semiHidden="1" w:unhideWhenUsed="1"/>
+    <w:lsdException w:name="Message Header" w:semiHidden="1" w:unhideWhenUsed="1"/>
+    <w:lsdException w:name="Subtitle" w:uiPriority="11" w:qFormat="1"/>
+    <w:lsdException w:name="Salutation" w:semiHidden="1" w:unhideWhenUsed="1"/>
+    <w:lsdException w:name="Date" w:semiHidden="1" w:unhideWhenUsed="1"/>
+    <w:lsdException w:name="Body Text First Indent" w:semiHidden="1" w:unhideWhenUsed="1"/>
+    <w:lsdException w:name="Body Text First Indent 2" w:semiHidden="1" w:unhideWhenUsed="1"/>
+    <w:lsdException w:name="Note Heading" w:semiHidden="1" w:unhideWhenUsed="1"/>
+    <w:lsdException w:name="Body Text 2" w:semiHidden="1" w:unhideWhenUsed="1"/>
+    <w:lsdException w:name="Body Text 3" w:semiHidden="1" w:unhideWhenUsed="1"/>
+    <w:lsdException w:name="Body Text Indent 2" w:semiHidden="1" w:unhideWhenUsed="1"/>
+    <w:lsdException w:name="Body Text Indent 3" w:semiHidden="1" w:unhideWhenUsed="1"/>
+    <w:lsdException w:name="Block Text" w:semiHidden="1" w:unhideWhenUsed="1"/>
+    <w:lsdException w:name="Hyperlink" w:semiHidden="1" w:unhideWhenUsed="1"/>
+    <w:lsdException w:name="FollowedHyperlink" w:semiHidden="1" w:unhideWhenUsed="1"/>
+    <w:lsdException w:name="Strong" w:uiPriority="22" w:qFormat="1"/>
+    <w:lsdException w:name="Emphasis" w:uiPriority="20" w:qFormat="1"/>
+    <w:lsdException w:name="Document Map" w:semiHidden="1" w:unhideWhenUsed="1"/>
+    <w:lsdException w:name="Plain Text" w:semiHidden="1" w:unhideWhenUsed="1"/>
+    <w:lsdException w:name="E-mail Signature" w:semiHidden="1" w:unhideWhenUsed="1"/>
+    <w:lsdException w:name="HTML Top of Form" w:semiHidden="1" w:unhideWhenUsed="1"/>
+    <w:lsdException w:name="HTML Bottom of Form" w:semiHidden="1" w:unhideWhenUsed="1"/>
+    <w:lsdException w:name="Normal (Web)" w:semiHidden="1" w:unhideWhenUsed="1"/>
+    <w:lsdException w:name="HTML Acronym" w:semiHidden="1" w:unhideWhenUsed="1"/>
+    <w:lsdException w:name="HTML Address" w:semiHidden="1" w:unhideWhenUsed="1"/>
+    <w:lsdException w:name="HTML Cite" w:semiHidden="1" w:unhideWhenUsed="1"/>
+    <w:lsdException w:name="HTML Code" w:semiHidden="1" w:unhideWhenUsed="1"/>
+    <w:lsdException w:name="HTML Definition" w:semiHidden="1" w:unhideWhenUsed="1"/>
+    <w:lsdException w:name="HTML Keyboard" w:semiHidden="1" w:unhideWhenUsed="1"/>
+    <w:lsdException w:name="HTML Preformatted" w:semiHidden="1" w:unhideWhenUsed="1"/>
+    <w:lsdException w:name="HTML Sample" w:semiHidden="1" w:unhideWhenUsed="1"/>
+    <w:lsdException w:name="HTML Typewriter" w:semiHidden="1" w:unhideWhenUsed="1"/>
+    <w:lsdException w:name="HTML Variable" w:semiHidden="1" w:unhideWhenUsed="1"/>
+    <w:lsdException w:name="Normal Table" w:semiHidden="1" w:unhideWhenUsed="1"/>
+    <w:lsdException w:name="annotation subject" w:semiHidden="1" w:unhideWhenUsed="1"/>
+    <w:lsdException w:name="No List" w:semiHidden="1" w:unhideWhenUsed="1"/>
+    <w:lsdException w:name="Outline List 1" w:semiHidden="1" w:unhideWhenUsed="1"/>
+    <w:lsdException w:name="Outline List 2" w:semiHidden="1" w:unhideWhenUsed="1"/>
+    <w:lsdException w:name="Outline List 3" w:semiHidden="1" w:unhideWhenUsed="1"/>
+    <w:lsdException w:name="Table Simple 1" w:semiHidden="1" w:unhideWhenUsed="1"/>
+    <w:lsdException w:name="Table Simple 2" w:semiHidden="1" w:unhideWhenUsed="1"/>
+    <w:lsdException w:name="Table Simple 3" w:semiHidden="1" w:unhideWhenUsed="1"/>
+    <w:lsdException w:name="Table Classic 1" w:semiHidden="1" w:unhideWhenUsed="1"/>
+    <w:lsdException w:name="Table Classic 2" w:semiHidden="1" w:unhideWhenUsed="1"/>
+    <w:lsdException w:name="Table Classic 3" w:semiHidden="1" w:unhideWhenUsed="1"/>
+    <w:lsdException w:name="Table Classic 4" w:semiHidden="1" w:unhideWhenUsed="1"/>
+    <w:lsdException w:name="Table Colorful 1" w:semiHidden="1" w:unhideWhenUsed="1"/>
+    <w:lsdException w:name="Table Colorful 2" w:semiHidden="1" w:unhideWhenUsed="1"/>
+    <w:lsdException w:name="Table Colorful 3" w:semiHidden="1" w:unhideWhenUsed="1"/>
+    <w:lsdException w:name="Table Columns 1" w:semiHidden="1" w:unhideWhenUsed="1"/>
+    <w:lsdException w:name="Table Columns 2" w:semiHidden="1" w:unhideWhenUsed="1"/>
+    <w:lsdException w:name="Table Columns 3" w:semiHidden="1" w:unhideWhenUsed="1"/>
+    <w:lsdException w:name="Table Columns 4" w:semiHidden="1" w:unhideWhenUsed="1"/>
+    <w:lsdException w:name="Table Columns 5" w:semiHidden="1" w:unhideWhenUsed="1"/>
+    <w:lsdException w:name="Table Grid 1" w:semiHidden="1" w:unhideWhenUsed="1"/>
+    <w:lsdException w:name="Table Grid 2" w:semiHidden="1" w:unhideWhenUsed="1"/>
+    <w:lsdException w:name="Table Grid 3" w:semiHidden="1" w:unhideWhenUsed="1"/>
+    <w:lsdException w:name="Table Grid 4" w:semiHidden="1" w:unhideWhenUsed="1"/>
+    <w:lsdException w:name="Table Grid 5" w:semiHidden="1" w:unhideWhenUsed="1"/>
+    <w:lsdException w:name="Table Grid 6" w:semiHidden="1" w:unhideWhenUsed="1"/>
+    <w:lsdException w:name="Table Grid 7" w:semiHidden="1" w:unhideWhenUsed="1"/>
+    <w:lsdException w:name="Table Grid 8" w:semiHidden="1" w:unhideWhenUsed="1"/>
+    <w:lsdException w:name="Table List 1" w:semiHidden="1" w:unhideWhenUsed="1"/>
+    <w:lsdException w:name="Table List 2" w:semiHidden="1" w:unhideWhenUsed="1"/>
+    <w:lsdException w:name="Table List 3" w:semiHidden="1" w:unhideWhenUsed="1"/>
+    <w:lsdException w:name="Table List 4" w:semiHidden="1" w:unhideWhenUsed="1"/>
+    <w:lsdException w:name="Table List 5" w:semiHidden="1" w:unhideWhenUsed="1"/>
+    <w:lsdException w:name="Table List 6" w:semiHidden="1" w:unhideWhenUsed="1"/>
+    <w:lsdException w:name="Table List 7" w:semiHidden="1" w:unhideWhenUsed="1"/>
+    <w:lsdException w:name="Table List 8" w:semiHidden="1" w:unhideWhenUsed="1"/>
+    <w:lsdException w:name="Table 3D effects 1" w:semiHidden="1" w:unhideWhenUsed="1"/>
+    <w:lsdException w:name="Table 3D effects 2" w:semiHidden="1" w:unhideWhenUsed="1"/>
+    <w:lsdException w:name="Table 3D effects 3" w:semiHidden="1" w:unhideWhenUsed="1"/>
+    <w:lsdException w:name="Table Contemporary" w:semiHidden="1" w:unhideWhenUsed="1"/>
+    <w:lsdException w:name="Table Elegant" w:semiHidden="1" w:unhideWhenUsed="1"/>
+    <w:lsdException w:name="Table Professional" w:semiHidden="1" w:unhideWhenUsed="1"/>
+    <w:lsdException w:name="Table Subtle 1" w:semiHidden="1" w:unhideWhenUsed="1"/>
+    <w:lsdException w:name="Table Subtle 2" w:semiHidden="1" w:unhideWhenUsed="1"/>
+    <w:lsdException w:name="Table Web 1" w:semiHidden="1" w:unhideWhenUsed="1"/>
+    <w:lsdException w:name="Table Web 2" w:semiHidden="1" w:unhideWhenUsed="1"/>
+    <w:lsdException w:name="Table Web 3" w:semiHidden="1" w:unhideWhenUsed="1"/>
+    <w:lsdException w:name="Balloon Text" w:semiHidden="1" w:unhideWhenUsed="1"/>
+    <w:lsdException w:name="Table Grid" w:uiPriority="59"/>
+    <w:lsdException w:name="Table Theme" w:semiHidden="1" w:unhideWhenUsed="1"/>
+    <w:lsdException w:name="Placeholder Text" w:semiHidden="1"/>
+    <w:lsdException w:name="No Spacing" w:uiPriority="1" w:qFormat="1"/>
+    <w:lsdException w:name="Light Shading" w:uiPriority="60"/>
+    <w:lsdException w:name="Light List" w:uiPriority="61"/>
+    <w:lsdException w:name="Light Grid" w:uiPriority="62"/>
+    <w:lsdException w:name="Medium Shading 1" w:uiPriority="63"/>
+    <w:lsdException w:name="Medium Shading 2" w:uiPriority="64"/>
+    <w:lsdException w:name="Medium List 1" w:uiPriority="65"/>
+    <w:lsdException w:name="Medium List 2" w:uiPriority="66"/>
+    <w:lsdException w:name="Medium Grid 1" w:uiPriority="67"/>
+    <w:lsdException w:name="Medium Grid 2" w:uiPriority="68"/>
+    <w:lsdException w:name="Medium Grid 3" w:uiPriority="69"/>
+    <w:lsdException w:name="Dark List" w:uiPriority="70"/>
+    <w:lsdException w:name="Colorful Shading" w:uiPriority="71"/>
+    <w:lsdException w:name="Colorful List" w:uiPriority="72"/>
+    <w:lsdException w:name="Colorful Grid" w:uiPriority="73"/>
+    <w:lsdException w:name="Light Shading Accent 1" w:uiPriority="60"/>
+    <w:lsdException w:name="Light List Accent 1" w:uiPriority="61"/>
+    <w:lsdException w:name="Light Grid Accent 1" w:uiPriority="62"/>
+    <w:lsdException w:name="Medium Shading 1 Accent 1" w:uiPriority="63"/>
+    <w:lsdException w:name="Medium Shading 2 Accent 1" w:uiPriority="64"/>
+    <w:lsdException w:name="Medium List 1 Accent 1" w:uiPriority="65"/>
+    <w:lsdException w:name="Revision" w:semiHidden="1"/>
+    <w:lsdException w:name="List Paragraph" w:uiPriority="34" w:qFormat="1"/>
+    <w:lsdException w:name="Quote" w:uiPriority="29" w:qFormat="1"/>
+    <w:lsdException w:name="Intense Quote" w:uiPriority="30" w:qFormat="1"/>
+    <w:lsdException w:name="Medium List 2 Accent 1" w:uiPriority="66"/>
+    <w:lsdException w:name="Medium Grid 1 Accent 1" w:uiPriority="67"/>
+    <w:lsdException w:name="Medium Grid 2 Accent 1" w:uiPriority="68"/>
+    <w:lsdException w:name="Medium Grid 3 Accent 1" w:uiPriority="69"/>
+    <w:lsdException w:name="Dark List Accent 1" w:uiPriority="70"/>
+    <w:lsdException w:name="Colorful Shading Accent 1" w:uiPriority="71"/>
+    <w:lsdException w:name="Colorful List Accent 1" w:uiPriority="72"/>
+    <w:lsdException w:name="Colorful Grid Accent 1" w:uiPriority="73"/>
+    <w:lsdException w:name="Light Shading Accent 2" w:uiPriority="60"/>
+    <w:lsdException w:name="Light List Accent 2" w:uiPriority="61"/>
+    <w:lsdException w:name="Light Grid Accent 2" w:uiPriority="62"/>
+    <w:lsdException w:name="Medium Shading 1 Accent 2" w:uiPriority="63"/>
+    <w:lsdException w:name="Medium Shading 2 Accent 2" w:uiPriority="64"/>
+    <w:lsdException w:name="Medium List 1 Accent 2" w:uiPriority="65"/>
+    <w:lsdException w:name="Medium List 2 Accent 2" w:uiPriority="66"/>
+    <w:lsdException w:name="Medium Grid 1 Accent 2" w:uiPriority="67"/>
+    <w:lsdException w:name="Medium Grid 2 Accent 2" w:uiPriority="68"/>
+    <w:lsdException w:name="Medium Grid 3 Accent 2" w:uiPriority="69"/>
+    <w:lsdException w:name="Dark List Accent 2" w:uiPriority="70"/>
+    <w:lsdException w:name="Colorful Shading Accent 2" w:uiPriority="71"/>
+    <w:lsdException w:name="Colorful List Accent 2" w:uiPriority="72"/>
+    <w:lsdException w:name="Colorful Grid Accent 2" w:uiPriority="73"/>
+    <w:lsdException w:name="Light Shading Accent 3" w:uiPriority="60"/>
+    <w:lsdException w:name="Light List Accent 3" w:uiPriority="61"/>
+    <w:lsdException w:name="Light Grid Accent 3" w:uiPriority="62"/>
+    <w:lsdException w:name="Medium Shading 1 Accent 3" w:uiPriority="63"/>
+    <w:lsdException w:name="Medium Shading 2 Accent 3" w:uiPriority="64"/>
+    <w:lsdException w:name="Medium List 1 Accent 3" w:uiPriority="65"/>
+    <w:lsdException w:name="Medium List 2 Accent 3" w:uiPriority="66"/>
+    <w:lsdException w:name="Medium Grid 1 Accent 3" w:uiPriority="67"/>
+    <w:lsdException w:name="Medium Grid 2 Accent 3" w:uiPriority="68"/>
+    <w:lsdException w:name="Medium Grid 3 Accent 3" w:uiPriority="69"/>
+    <w:lsdException w:name="Dark List Accent 3" w:uiPriority="70"/>
+    <w:lsdException w:name="Colorful Shading Accent 3" w:uiPriority="71"/>
+    <w:lsdException w:name="Colorful List Accent 3" w:uiPriority="72"/>
+    <w:lsdException w:name="Colorful Grid Accent 3" w:uiPriority="73"/>
+    <w:lsdException w:name="Light Shading Accent 4" w:uiPriority="60"/>
+    <w:lsdException w:name="Light List Accent 4" w:uiPriority="61"/>
+    <w:lsdException w:name="Light Grid Accent 4" w:uiPriority="62"/>
+    <w:lsdException w:name="Medium Shading 1 Accent 4" w:uiPriority="63"/>
+    <w:lsdException w:name="Medium Shading 2 Accent 4" w:uiPriority="64"/>
+    <w:lsdException w:name="Medium List 1 Accent 4" w:uiPriority="65"/>
+    <w:lsdException w:name="Medium List 2 Accent 4" w:uiPriority="66"/>
+    <w:lsdException w:name="Medium Grid 1 Accent 4" w:uiPriority="67"/>
+    <w:lsdException w:name="Medium Grid 2 Accent 4" w:uiPriority="68"/>
+    <w:lsdException w:name="Medium Grid 3 Accent 4" w:uiPriority="69"/>
+    <w:lsdException w:name="Dark List Accent 4" w:uiPriority="70"/>
+    <w:lsdException w:name="Colorful Shading Accent 4" w:uiPriority="71"/>
+    <w:lsdException w:name="Colorful List Accent 4" w:uiPriority="72"/>
+    <w:lsdException w:name="Colorful Grid Accent 4" w:uiPriority="73"/>
+    <w:lsdException w:name="Light Shading Accent 5" w:uiPriority="60"/>
+    <w:lsdException w:name="Light List Accent 5" w:uiPriority="61"/>
+    <w:lsdException w:name="Light Grid Accent 5" w:uiPriority="62"/>
+    <w:lsdException w:name="Medium Shading 1 Accent 5" w:uiPriority="63"/>
+    <w:lsdException w:name="Medium Shading 2 Accent 5" w:uiPriority="64"/>
+    <w:lsdException w:name="Medium List 1 Accent 5" w:uiPriority="65"/>
+    <w:lsdException w:name="Medium List 2 Accent 5" w:uiPriority="66"/>
+    <w:lsdException w:name="Medium Grid 1 Accent 5" w:uiPriority="67"/>
+    <w:lsdException w:name="Medium Grid 2 Accent 5" w:uiPriority="68"/>
+    <w:lsdException w:name="Medium Grid 3 Accent 5" w:uiPriority="69"/>
+    <w:lsdException w:name="Dark List Accent 5" w:uiPriority="70"/>
+    <w:lsdException w:name="Colorful Shading Accent 5" w:uiPriority="71"/>
+    <w:lsdException w:name="Colorful List Accent 5" w:uiPriority="72"/>
+    <w:lsdException w:name="Colorful Grid Accent 5" w:uiPriority="73"/>
+    <w:lsdException w:name="Light Shading Accent 6" w:uiPriority="60"/>
+    <w:lsdException w:name="Light List Accent 6" w:uiPriority="61"/>
+    <w:lsdException w:name="Light Grid Accent 6" w:uiPriority="62"/>
+    <w:lsdException w:name="Medium Shading 1 Accent 6" w:uiPriority="63"/>
+    <w:lsdException w:name="Medium Shading 2 Accent 6" w:uiPriority="64"/>
+    <w:lsdException w:name="Medium List 1 Accent 6" w:uiPriority="65"/>
+    <w:lsdException w:name="Medium List 2 Accent 6" w:uiPriority="66"/>
+    <w:lsdException w:name="Medium Grid 1 Accent 6" w:uiPriority="67"/>
+    <w:lsdException w:name="Medium Grid 2 Accent 6" w:uiPriority="68"/>
+    <w:lsdException w:name="Medium Grid 3 Accent 6" w:uiPriority="69"/>
+    <w:lsdException w:name="Dark List Accent 6" w:uiPriority="70"/>
+    <w:lsdException w:name="Colorful Shading Accent 6" w:uiPriority="71"/>
+    <w:lsdException w:name="Colorful List Accent 6" w:uiPriority="72"/>
+    <w:lsdException w:name="Colorful Grid Accent 6" w:uiPriority="73"/>
+    <w:lsdException w:name="Subtle Emphasis" w:uiPriority="19" w:qFormat="1"/>
+    <w:lsdException w:name="Intense Emphasis" w:uiPriority="21" w:qFormat="1"/>
+    <w:lsdException w:name="Subtle Reference" w:uiPriority="31" w:qFormat="1"/>
+    <w:lsdException w:name="Intense Reference" w:uiPriority="32" w:qFormat="1"/>
+    <w:lsdException w:name="Book Title" w:uiPriority="33" w:qFormat="1"/>
+    <w:lsdException w:name="Bibliography" w:semiHidden="1" w:uiPriority="37" w:unhideWhenUsed="1"/>
+    <w:lsdException w:name="TOC Heading" w:semiHidden="1" w:uiPriority="39" w:unhideWhenUsed="1" w:qFormat="1"/>
+    <w:lsdException w:name="Plain Table 1" w:uiPriority="41"/>
+    <w:lsdException w:name="Plain Table 2" w:uiPriority="42"/>
+    <w:lsdException w:name="Plain Table 3" w:uiPriority="43"/>
+    <w:lsdException w:name="Plain Table 4" w:uiPriority="44"/>
+    <w:lsdException w:name="Plain Table 5" w:uiPriority="45"/>
+    <w:lsdException w:name="Grid Table Light" w:uiPriority="40"/>
+    <w:lsdException w:name="Grid Table 1 Light" w:uiPriority="46"/>
+    <w:lsdException w:name="Grid Table 2" w:uiPriority="47"/>
+    <w:lsdException w:name="Grid Table 3" w:uiPriority="48"/>
+    <w:lsdException w:name="Grid Table 4" w:uiPriority="49"/>
+    <w:lsdException w:name="Grid Table 5 Dark" w:uiPriority="50"/>
+    <w:lsdException w:name="Grid Table 6 Colorful" w:uiPriority="51"/>
+    <w:lsdException w:name="Grid Table 7 Colorful" w:uiPriority="52"/>
+    <w:lsdException w:name="Grid Table 1 Light Accent 1" w:uiPriority="46"/>
+    <w:lsdException w:name="Grid Table 2 Accent 1" w:uiPriority="47"/>
+    <w:lsdException w:name="Grid Table 3 Accent 1" w:uiPriority="48"/>
+    <w:lsdException w:name="Grid Table 4 Accent 1" w:uiPriority="49"/>
+    <w:lsdException w:name="Grid Table 5 Dark Accent 1" w:uiPriority="50"/>
+    <w:lsdException w:name="Grid Table 6 Colorful Accent 1" w:uiPriority="51"/>
+    <w:lsdException w:name="Grid Table 7 Colorful Accent 1" w:uiPriority="52"/>
+    <w:lsdException w:name="Grid Table 1 Light Accent 2" w:uiPriority="46"/>
+    <w:lsdException w:name="Grid Table 2 Accent 2" w:uiPriority="47"/>
+    <w:lsdException w:name="Grid Table 3 Accent 2" w:uiPriority="48"/>
+    <w:lsdException w:name="Grid Table 4 Accent 2" w:uiPriority="49"/>
+    <w:lsdException w:name="Grid Table 5 Dark Accent 2" w:uiPriority="50"/>
+    <w:lsdException w:name="Grid Table 6 Colorful Accent 2" w:uiPriority="51"/>
+    <w:lsdException w:name="Grid Table 7 Colorful Accent 2" w:uiPriority="52"/>
+    <w:lsdException w:name="Grid Table 1 Light Accent 3" w:uiPriority="46"/>
+    <w:lsdException w:name="Grid Table 2 Accent 3" w:uiPriority="47"/>
+    <w:lsdException w:name="Grid Table 3 Accent 3" w:uiPriority="48"/>
+    <w:lsdException w:name="Grid Table 4 Accent 3" w:uiPriority="49"/>
+    <w:lsdException w:name="Grid Table 5 Dark Accent 3" w:uiPriority="50"/>
+    <w:lsdException w:name="Grid Table 6 Colorful Accent 3" w:uiPriority="51"/>
+    <w:lsdException w:name="Grid Table 7 Colorful Accent 3" w:uiPriority="52"/>
+    <w:lsdException w:name="Grid Table 1 Light Accent 4" w:uiPriority="46"/>
+    <w:lsdException w:name="Grid Table 2 Accent 4" w:uiPriority="47"/>
+    <w:lsdException w:name="Grid Table 3 Accent 4" w:uiPriority="48"/>
+    <w:lsdException w:name="Grid Table 4 Accent 4" w:uiPriority="49"/>
+    <w:lsdException w:name="Grid Table 5 Dark Accent 4" w:uiPriority="50"/>
+    <w:lsdException w:name="Grid Table 6 Colorful Accent 4" w:uiPriority="51"/>
+    <w:lsdException w:name="Grid Table 7 Colorful Accent 4" w:uiPriority="52"/>
+    <w:lsdException w:name="Grid Table 1 Light Accent 5" w:uiPriority="46"/>
+    <w:lsdException w:name="Grid Table 2 Accent 5" w:uiPriority="47"/>
+    <w:lsdException w:name="Grid Table 3 Accent 5" w:uiPriority="48"/>
+    <w:lsdException w:name="Grid Table 4 Accent 5" w:uiPriority="49"/>
+    <w:lsdException w:name="Grid Table 5 Dark Accent 5" w:uiPriority="50"/>
+    <w:lsdException w:name="Grid Table 6 Colorful Accent 5" w:uiPriority="51"/>
+    <w:lsdException w:name="Grid Table 7 Colorful Accent 5" w:uiPriority="52"/>
+    <w:lsdException w:name="Grid Table 1 Light Accent 6" w:uiPriority="46"/>
+    <w:lsdException w:name="Grid Table 2 Accent 6" w:uiPriority="47"/>
+    <w:lsdException w:name="Grid Table 3 Accent 6" w:uiPriority="48"/>
+    <w:lsdException w:name="Grid Table 4 Accent 6" w:uiPriority="49"/>
+    <w:lsdException w:name="Grid Table 5 Dark Accent 6" w:uiPriority="50"/>
+    <w:lsdException w:name="Grid Table 6 Colorful Accent 6" w:uiPriority="51"/>
+    <w:lsdException w:name="Grid Table 7 Colorful Accent 6" w:uiPriority="52"/>
+    <w:lsdException w:name="List Table 1 Light" w:uiPriority="46"/>
+    <w:lsdException w:name="List Table 2" w:uiPriority="47"/>
+    <w:lsdException w:name="List Table 3" w:uiPriority="48"/>
+    <w:lsdException w:name="List Table 4" w:uiPriority="49"/>
+    <w:lsdException w:name="List Table 5 Dark" w:uiPriority="50"/>
+    <w:lsdException w:name="List Table 6 Colorful" w:uiPriority="51"/>
+    <w:lsdException w:name="List Table 7 Colorful" w:uiPriority="52"/>
+    <w:lsdException w:name="List Table 1 Light Accent 1" w:uiPriority="46"/>
+    <w:lsdException w:name="List Table 2 Accent 1" w:uiPriority="47"/>
+    <w:lsdException w:name="List Table 3 Accent 1" w:uiPriority="48"/>
+    <w:lsdException w:name="List Table 4 Accent 1" w:uiPriority="49"/>
+    <w:lsdException w:name="List Table 5 Dark Accent 1" w:uiPriority="50"/>
+    <w:lsdException w:name="List Table 6 Colorful Accent 1" w:uiPriority="51"/>
+    <w:lsdException w:name="List Table 7 Colorful Accent 1" w:uiPriority="52"/>
+    <w:lsdException w:name="List Table 1 Light Accent 2" w:uiPriority="46"/>
+    <w:lsdException w:name="List Table 2 Accent 2" w:uiPriority="47"/>
+    <w:lsdException w:name="List Table 3 Accent 2" w:uiPriority="48"/>
+    <w:lsdException w:name="List Table 4 Accent 2" w:uiPriority="49"/>
+    <w:lsdException w:name="List Table 5 Dark Accent 2" w:uiPriority="50"/>
+    <w:lsdException w:name="List Table 6 Colorful Accent 2" w:uiPriority="51"/>
+    <w:lsdException w:name="List Table 7 Colorful Accent 2" w:uiPriority="52"/>
+    <w:lsdException w:name="List Table 1 Light Accent 3" w:uiPriority="46"/>
+    <w:lsdException w:name="List Table 2 Accent 3" w:uiPriority="47"/>
+    <w:lsdException w:name="List Table 3 Accent 3" w:uiPriority="48"/>
+    <w:lsdException w:name="List Table 4 Accent 3" w:uiPriority="49"/>
+    <w:lsdException w:name="List Table 5 Dark Accent 3" w:uiPriority="50"/>
+    <w:lsdException w:name="List Table 6 Colorful Accent 3" w:uiPriority="51"/>
+    <w:lsdException w:name="List Table 7 Colorful Accent 3" w:uiPriority="52"/>
+    <w:lsdException w:name="List Table 1 Light Accent 4" w:uiPriority="46"/>
+    <w:lsdException w:name="List Table 2 Accent 4" w:uiPriority="47"/>
+    <w:lsdException w:name="List Table 3 Accent 4" w:uiPriority="48"/>
+    <w:lsdException w:name="List Table 4 Accent 4" w:uiPriority="49"/>
+    <w:lsdException w:name="List Table 5 Dark Accent 4" w:uiPriority="50"/>
+    <w:lsdException w:name="List Table 6 Colorful Accent 4" w:uiPriority="51"/>
+    <w:lsdException w:name="List Table 7 Colorful Accent 4" w:uiPriority="52"/>
+    <w:lsdException w:name="List Table 1 Light Accent 5" w:uiPriority="46"/>
+    <w:lsdException w:name="List Table 2 Accent 5" w:uiPriority="47"/>
+    <w:lsdException w:name="List Table 3 Accent 5" w:uiPriority="48"/>
+    <w:lsdException w:name="List Table 4 Accent 5" w:uiPriority="49"/>
+    <w:lsdException w:name="List Table 5 Dark Accent 5" w:uiPriority="50"/>
+    <w:lsdException w:name="List Table 6 Colorful Accent 5" w:uiPriority="51"/>
+    <w:lsdException w:name="List Table 7 Colorful Accent 5" w:uiPriority="52"/>
+    <w:lsdException w:name="List Table 1 Light Accent 6" w:uiPriority="46"/>
+    <w:lsdException w:name="List Table 2 Accent 6" w:uiPriority="47"/>
+    <w:lsdException w:name="List Table 3 Accent 6" w:uiPriority="48"/>
+    <w:lsdException w:name="List Table 4 Accent 6" w:uiPriority="49"/>
+    <w:lsdException w:name="List Table 5 Dark Accent 6" w:uiPriority="50"/>
+    <w:lsdException w:name="List Table 6 Colorful Accent 6" w:uiPriority="51"/>
+    <w:lsdException w:name="List Table 7 Colorful Accent 6" w:uiPriority="52"/>
   </w:latentStyles>
   <w:style w:type="paragraph" w:default="1" w:styleId="Normal">
     <w:name w:val="Normal"/>
@@ -4852,7 +5083,6 @@
     <w:uiPriority w:val="99"/>
     <w:semiHidden/>
     <w:unhideWhenUsed/>
-    <w:qFormat/>
     <w:tblPr>
       <w:tblInd w:w="0" w:type="dxa"/>
       <w:tblCellMar>
@@ -5218,7 +5448,7 @@
 </file>
 
 <file path=customXml/itemProps1.xml><?xml version="1.0" encoding="utf-8"?>
-<ds:datastoreItem xmlns:ds="http://schemas.openxmlformats.org/officeDocument/2006/customXml" ds:itemID="{47FBBBEB-1240-46DE-8764-0B374E773B95}">
+<ds:datastoreItem xmlns:ds="http://schemas.openxmlformats.org/officeDocument/2006/customXml" ds:itemID="{B24C8BE7-A588-45C2-8248-F8C9638CF91D}">
   <ds:schemaRefs>
     <ds:schemaRef ds:uri="http://schemas.openxmlformats.org/officeDocument/2006/bibliography"/>
   </ds:schemaRefs>

</xml_diff>

<commit_message>
updated documents for presentation
</commit_message>
<xml_diff>
--- a/Documents/Railroad Signaling Block Design Tool - Milestone 3.docx
+++ b/Documents/Railroad Signaling Block Design Tool - Milestone 3.docx
@@ -797,7 +797,10 @@
         <w:t xml:space="preserve"> </w:t>
       </w:r>
       <w:r>
-        <w:t>The insert statements for the database have been implemented. Upon initial launch, the user can select to load file from Excel. The program then sends the Excel file to the Excel Parser that we created. After parsing the relevant information, the information is then stored in the database using the insert statements for further use.</w:t>
+        <w:t>The insert statements for the database have been implemented. Upon initial launch, the user can select to load file from Excel. The program then sends the Excel file to the Excel Parser that we created. After parsing the relevant information, the information is then stored in the database using the insert statements for further use</w:t>
+      </w:r>
+      <w:r>
+        <w:t xml:space="preserve">. The Update and Delete operations have also been implemented. As well as a find function that takes a track object and a target track circuit number that you are searching for and returns a track segment object with the requested data, it will also throw a SQL exception if the data isn’t in the database. </w:t>
       </w:r>
     </w:p>
     <w:p>
@@ -921,11 +924,6 @@
       </w:pPr>
     </w:p>
     <w:p>
-      <w:pPr>
-        <w:rPr>
-          <w:u w:val="single"/>
-        </w:rPr>
-      </w:pPr>
       <w:r>
         <w:rPr>
           <w:u w:val="single"/>
@@ -938,6 +936,18 @@
         </w:rPr>
         <w:t xml:space="preserve"> </w:t>
       </w:r>
+      <w:r>
+        <w:rPr>
+          <w:u w:val="single"/>
+        </w:rPr>
+        <w:t xml:space="preserve"> </w:t>
+      </w:r>
+      <w:r>
+        <w:t xml:space="preserve">For this milestone, I completed the functionality for basic backend functionality. Specifically, the insert, delete, update, and find functions. The most challenging of these functions was the find function since on some of the track segments there are some values that are many to one. Meaning given a track segment object there is some value for say worst case grade for example that has more than one value associated with it. </w:t>
+      </w:r>
+      <w:r>
+        <w:t xml:space="preserve"> The solution was to store all the multi values in a list. </w:t>
+      </w:r>
     </w:p>
     <w:p>
       <w:r>
@@ -1039,6 +1049,7 @@
         <w:rPr>
           <w:u w:val="single"/>
         </w:rPr>
+        <w:lastRenderedPageBreak/>
         <w:t>Create the user forms:</w:t>
       </w:r>
       <w:r>
@@ -1074,43 +1085,40 @@
         <w:t xml:space="preserve"> wasn’t optimal. </w:t>
       </w:r>
       <w:r>
-        <w:t xml:space="preserve">GE reassured us </w:t>
-      </w:r>
-      <w:r>
-        <w:lastRenderedPageBreak/>
-        <w:t xml:space="preserve">that the other four calculations are rather simple and easy to implement. For Phase 1, they really want a working, demonstrable product that can be field tested on engineers who would then provide feedback. </w:t>
-      </w:r>
-    </w:p>
-    <w:p>
-      <w:pPr>
-        <w:rPr>
-          <w:u w:val="single"/>
-        </w:rPr>
-      </w:pPr>
+        <w:t xml:space="preserve">GE reassured us that the other four calculations are rather simple and easy to implement. For Phase 1, they really want a working, demonstrable product that can be field tested on engineers who would then provide feedback. </w:t>
+      </w:r>
+    </w:p>
+    <w:p>
       <w:r>
         <w:rPr>
           <w:u w:val="single"/>
         </w:rPr>
         <w:t>Query the database:</w:t>
       </w:r>
-    </w:p>
-    <w:p>
-      <w:r>
-        <w:rPr>
-          <w:u w:val="single"/>
-        </w:rPr>
-        <w:t>Look into multithreading:</w:t>
-      </w:r>
-      <w:r>
-        <w:t xml:space="preserve">  </w:t>
-      </w:r>
-      <w:r>
-        <w:t>After initial testing of the Excel Parser, we realized that it took approximately 5-10 seconds to parse all relevant information out of the given sample file. We didn’t want this to hold the user up from conducting other tasks not pertinent to the information being parsed. We decided to create a thread that the parser would run in thus allowing the user to not have to wait. We are currently working on a semaphore imple</w:t>
+      <w:r>
+        <w:rPr>
+          <w:u w:val="single"/>
+        </w:rPr>
+        <w:t xml:space="preserve"> </w:t>
+      </w:r>
+      <w:r>
+        <w:t>Implemented and tested the insert, remove, update, and find functions for the database. To test these functions I did some queries in MySQL and then did the same queries in the code and then manually verified the results. I did this for ten different track segments. Also, when testing the find function I tested valid and invalid values ensuring that the proper exception handling was in place. At this point database work is 90% finished based on the requirements of the project. The remaining work to be done is just overloading the insert, remove, update, and find functions for the other objects that the user has access too.</w:t>
       </w:r>
       <w:bookmarkStart w:id="0" w:name="_GoBack"/>
       <w:bookmarkEnd w:id="0"/>
-      <w:r>
-        <w:t xml:space="preserve">mentation in order to ensure that the user does not try to access the data before it is parsed. </w:t>
+    </w:p>
+    <w:p>
+      <w:r>
+        <w:rPr>
+          <w:u w:val="single"/>
+        </w:rPr>
+        <w:t>Look into multithreading:</w:t>
+      </w:r>
+      <w:r>
+        <w:t xml:space="preserve">  </w:t>
+      </w:r>
+      <w:r>
+        <w:t xml:space="preserve">After initial testing of the Excel Parser, we realized that it took approximately 5-10 seconds to parse all relevant information out of the given sample file. We didn’t want this to hold the user up from conducting other tasks not pertinent to the information being parsed. We decided to create a thread that the parser would run in thus allowing the user to not have to wait. We are currently working on a semaphore implementation in order to ensure that the user does not try to access the data before it is parsed. </w:t>
       </w:r>
     </w:p>
     <w:p>
@@ -1502,6 +1510,7 @@
               <w:jc w:val="center"/>
             </w:pPr>
             <w:r>
+              <w:lastRenderedPageBreak/>
               <w:t>Summer Goals</w:t>
             </w:r>
           </w:p>
@@ -5448,7 +5457,7 @@
 </file>
 
 <file path=customXml/itemProps1.xml><?xml version="1.0" encoding="utf-8"?>
-<ds:datastoreItem xmlns:ds="http://schemas.openxmlformats.org/officeDocument/2006/customXml" ds:itemID="{B24C8BE7-A588-45C2-8248-F8C9638CF91D}">
+<ds:datastoreItem xmlns:ds="http://schemas.openxmlformats.org/officeDocument/2006/customXml" ds:itemID="{5C4CB167-B7CF-49CD-9FCF-61E6F582043D}">
   <ds:schemaRefs>
     <ds:schemaRef ds:uri="http://schemas.openxmlformats.org/officeDocument/2006/bibliography"/>
   </ds:schemaRefs>

</xml_diff>